<commit_message>
#4: lam toi phan gioi thieu trang web
</commit_message>
<xml_diff>
--- a/bao-cao.docx
+++ b/bao-cao.docx
@@ -1044,7 +1044,7 @@
       <w:pPr>
         <w:pStyle w:val="Cap0"/>
       </w:pPr>
-      <w:bookmarkStart w:id="0" w:name="_Toc46449205"/>
+      <w:bookmarkStart w:id="0" w:name="_Toc46476928"/>
       <w:r>
         <w:lastRenderedPageBreak/>
         <w:t>MỤC LỤC</w:t>
@@ -1127,7 +1127,7 @@
         </w:rPr>
         <w:fldChar w:fldCharType="separate"/>
       </w:r>
-      <w:hyperlink w:anchor="_Toc46449205" w:history="1">
+      <w:hyperlink w:anchor="_Toc46476928" w:history="1">
         <w:r>
           <w:rPr>
             <w:rStyle w:val="Hyperlink"/>
@@ -1154,7 +1154,7 @@
             <w:noProof/>
             <w:webHidden/>
           </w:rPr>
-          <w:instrText xml:space="preserve"> PAGEREF _Toc46449205 \h </w:instrText>
+          <w:instrText xml:space="preserve"> PAGEREF _Toc46476928 \h </w:instrText>
         </w:r>
         <w:r>
           <w:rPr>
@@ -1196,7 +1196,7 @@
           <w:szCs w:val="22"/>
         </w:rPr>
       </w:pPr>
-      <w:hyperlink w:anchor="_Toc46449206" w:history="1">
+      <w:hyperlink w:anchor="_Toc46476929" w:history="1">
         <w:r>
           <w:rPr>
             <w:rStyle w:val="Hyperlink"/>
@@ -1223,7 +1223,7 @@
             <w:noProof/>
             <w:webHidden/>
           </w:rPr>
-          <w:instrText xml:space="preserve"> PAGEREF _Toc46449206 \h </w:instrText>
+          <w:instrText xml:space="preserve"> PAGEREF _Toc46476929 \h </w:instrText>
         </w:r>
         <w:r>
           <w:rPr>
@@ -1265,7 +1265,7 @@
           <w:szCs w:val="22"/>
         </w:rPr>
       </w:pPr>
-      <w:hyperlink w:anchor="_Toc46449207" w:history="1">
+      <w:hyperlink w:anchor="_Toc46476930" w:history="1">
         <w:r>
           <w:rPr>
             <w:rStyle w:val="Hyperlink"/>
@@ -1292,7 +1292,7 @@
             <w:noProof/>
             <w:webHidden/>
           </w:rPr>
-          <w:instrText xml:space="preserve"> PAGEREF _Toc46449207 \h </w:instrText>
+          <w:instrText xml:space="preserve"> PAGEREF _Toc46476930 \h </w:instrText>
         </w:r>
         <w:r>
           <w:rPr>
@@ -1334,7 +1334,7 @@
           <w:szCs w:val="22"/>
         </w:rPr>
       </w:pPr>
-      <w:hyperlink w:anchor="_Toc46449208" w:history="1">
+      <w:hyperlink w:anchor="_Toc46476931" w:history="1">
         <w:r>
           <w:rPr>
             <w:rStyle w:val="Hyperlink"/>
@@ -1361,7 +1361,7 @@
             <w:noProof/>
             <w:webHidden/>
           </w:rPr>
-          <w:instrText xml:space="preserve"> PAGEREF _Toc46449208 \h </w:instrText>
+          <w:instrText xml:space="preserve"> PAGEREF _Toc46476931 \h </w:instrText>
         </w:r>
         <w:r>
           <w:rPr>
@@ -1404,7 +1404,7 @@
           <w:szCs w:val="22"/>
         </w:rPr>
       </w:pPr>
-      <w:hyperlink w:anchor="_Toc46449209" w:history="1">
+      <w:hyperlink w:anchor="_Toc46476932" w:history="1">
         <w:r>
           <w:rPr>
             <w:rStyle w:val="Hyperlink"/>
@@ -1431,7 +1431,7 @@
             <w:noProof/>
             <w:webHidden/>
           </w:rPr>
-          <w:instrText xml:space="preserve"> PAGEREF _Toc46449209 \h </w:instrText>
+          <w:instrText xml:space="preserve"> PAGEREF _Toc46476932 \h </w:instrText>
         </w:r>
         <w:r>
           <w:rPr>
@@ -1477,7 +1477,7 @@
           <w:szCs w:val="22"/>
         </w:rPr>
       </w:pPr>
-      <w:hyperlink w:anchor="_Toc46449210" w:history="1">
+      <w:hyperlink w:anchor="_Toc46476933" w:history="1">
         <w:r>
           <w:rPr>
             <w:rStyle w:val="Hyperlink"/>
@@ -1521,7 +1521,7 @@
             <w:noProof/>
             <w:webHidden/>
           </w:rPr>
-          <w:instrText xml:space="preserve"> PAGEREF _Toc46449210 \h </w:instrText>
+          <w:instrText xml:space="preserve"> PAGEREF _Toc46476933 \h </w:instrText>
         </w:r>
         <w:r>
           <w:rPr>
@@ -1567,7 +1567,7 @@
           <w:szCs w:val="22"/>
         </w:rPr>
       </w:pPr>
-      <w:hyperlink w:anchor="_Toc46449211" w:history="1">
+      <w:hyperlink w:anchor="_Toc46476934" w:history="1">
         <w:r>
           <w:rPr>
             <w:rStyle w:val="Hyperlink"/>
@@ -1611,7 +1611,7 @@
             <w:noProof/>
             <w:webHidden/>
           </w:rPr>
-          <w:instrText xml:space="preserve"> PAGEREF _Toc46449211 \h </w:instrText>
+          <w:instrText xml:space="preserve"> PAGEREF _Toc46476934 \h </w:instrText>
         </w:r>
         <w:r>
           <w:rPr>
@@ -1657,7 +1657,7 @@
           <w:szCs w:val="22"/>
         </w:rPr>
       </w:pPr>
-      <w:hyperlink w:anchor="_Toc46449212" w:history="1">
+      <w:hyperlink w:anchor="_Toc46476935" w:history="1">
         <w:r>
           <w:rPr>
             <w:rStyle w:val="Hyperlink"/>
@@ -1680,7 +1680,7 @@
             <w:rStyle w:val="Hyperlink"/>
             <w:noProof/>
           </w:rPr>
-          <w:t>Nodejs và NPM</w:t>
+          <w:t>Bootstrap framework</w:t>
         </w:r>
         <w:r>
           <w:rPr>
@@ -1701,7 +1701,7 @@
             <w:noProof/>
             <w:webHidden/>
           </w:rPr>
-          <w:instrText xml:space="preserve"> PAGEREF _Toc46449212 \h </w:instrText>
+          <w:instrText xml:space="preserve"> PAGEREF _Toc46476935 \h </w:instrText>
         </w:r>
         <w:r>
           <w:rPr>
@@ -1747,7 +1747,7 @@
           <w:szCs w:val="22"/>
         </w:rPr>
       </w:pPr>
-      <w:hyperlink w:anchor="_Toc46449213" w:history="1">
+      <w:hyperlink w:anchor="_Toc46476936" w:history="1">
         <w:r>
           <w:rPr>
             <w:rStyle w:val="Hyperlink"/>
@@ -1770,7 +1770,7 @@
             <w:rStyle w:val="Hyperlink"/>
             <w:noProof/>
           </w:rPr>
-          <w:t>Thư viện Bootstrap</w:t>
+          <w:t>Github và Github Pages</w:t>
         </w:r>
         <w:r>
           <w:rPr>
@@ -1791,7 +1791,7 @@
             <w:noProof/>
             <w:webHidden/>
           </w:rPr>
-          <w:instrText xml:space="preserve"> PAGEREF _Toc46449213 \h </w:instrText>
+          <w:instrText xml:space="preserve"> PAGEREF _Toc46476936 \h </w:instrText>
         </w:r>
         <w:r>
           <w:rPr>
@@ -1834,7 +1834,7 @@
           <w:szCs w:val="22"/>
         </w:rPr>
       </w:pPr>
-      <w:hyperlink w:anchor="_Toc46449214" w:history="1">
+      <w:hyperlink w:anchor="_Toc46476937" w:history="1">
         <w:r>
           <w:rPr>
             <w:rStyle w:val="Hyperlink"/>
@@ -1861,7 +1861,7 @@
             <w:noProof/>
             <w:webHidden/>
           </w:rPr>
-          <w:instrText xml:space="preserve"> PAGEREF _Toc46449214 \h </w:instrText>
+          <w:instrText xml:space="preserve"> PAGEREF _Toc46476937 \h </w:instrText>
         </w:r>
         <w:r>
           <w:rPr>
@@ -1881,7 +1881,7 @@
             <w:noProof/>
             <w:webHidden/>
           </w:rPr>
-          <w:t>5</w:t>
+          <w:t>4</w:t>
         </w:r>
         <w:r>
           <w:rPr>
@@ -1904,7 +1904,7 @@
           <w:szCs w:val="22"/>
         </w:rPr>
       </w:pPr>
-      <w:hyperlink w:anchor="_Toc46449215" w:history="1">
+      <w:hyperlink w:anchor="_Toc46476938" w:history="1">
         <w:r>
           <w:rPr>
             <w:rStyle w:val="Hyperlink"/>
@@ -1931,7 +1931,7 @@
             <w:noProof/>
             <w:webHidden/>
           </w:rPr>
-          <w:instrText xml:space="preserve"> PAGEREF _Toc46449215 \h </w:instrText>
+          <w:instrText xml:space="preserve"> PAGEREF _Toc46476938 \h </w:instrText>
         </w:r>
         <w:r>
           <w:rPr>
@@ -1951,7 +1951,7 @@
             <w:noProof/>
             <w:webHidden/>
           </w:rPr>
-          <w:t>6</w:t>
+          <w:t>5</w:t>
         </w:r>
         <w:r>
           <w:rPr>
@@ -2001,7 +2001,7 @@
       <w:pPr>
         <w:pStyle w:val="Cap0"/>
       </w:pPr>
-      <w:bookmarkStart w:id="1" w:name="_Toc46449206"/>
+      <w:bookmarkStart w:id="1" w:name="_Toc46476929"/>
       <w:r>
         <w:lastRenderedPageBreak/>
         <w:t>GIỚI THIỆU NHÓM</w:t>
@@ -2302,16 +2302,7 @@
               <w:cnfStyle w:val="000000100000" w:firstRow="0" w:lastRow="0" w:firstColumn="0" w:lastColumn="0" w:oddVBand="0" w:evenVBand="0" w:oddHBand="1" w:evenHBand="0" w:firstRowFirstColumn="0" w:firstRowLastColumn="0" w:lastRowFirstColumn="0" w:lastRowLastColumn="0"/>
             </w:pPr>
             <w:r>
-              <w:t>-</w:t>
-            </w:r>
-            <w:r>
-              <w:t xml:space="preserve"> </w:t>
-            </w:r>
-            <w:r>
-              <w:t>Thiế</w:t>
-            </w:r>
-            <w:r>
-              <w:t>t kế giao diện trang con</w:t>
+              <w:t>- Thiết kế giao diện trang con</w:t>
             </w:r>
           </w:p>
           <w:p>
@@ -2385,16 +2376,7 @@
               <w:cnfStyle w:val="000000000000" w:firstRow="0" w:lastRow="0" w:firstColumn="0" w:lastColumn="0" w:oddVBand="0" w:evenVBand="0" w:oddHBand="0" w:evenHBand="0" w:firstRowFirstColumn="0" w:firstRowLastColumn="0" w:lastRowFirstColumn="0" w:lastRowLastColumn="0"/>
             </w:pPr>
             <w:r>
-              <w:t>-</w:t>
-            </w:r>
-            <w:r>
-              <w:t xml:space="preserve"> </w:t>
-            </w:r>
-            <w:r>
-              <w:t>Thiế</w:t>
-            </w:r>
-            <w:r>
-              <w:t>t kế giao diện trang con</w:t>
+              <w:t>- Thiết kế giao diện trang con</w:t>
             </w:r>
           </w:p>
           <w:p>
@@ -2429,7 +2411,7 @@
       <w:pPr>
         <w:pStyle w:val="Cap0"/>
       </w:pPr>
-      <w:bookmarkStart w:id="2" w:name="_Toc46449207"/>
+      <w:bookmarkStart w:id="2" w:name="_Toc46476930"/>
       <w:r>
         <w:lastRenderedPageBreak/>
         <w:t>GIỚI THIỆU CHỦ ĐỀ</w:t>
@@ -2480,7 +2462,13 @@
         <w:tab/>
       </w:r>
       <w:r>
-        <w:t>Ẩm thực Việt Nam vô cùng đa dạng và phong phú, mỗi vùng miền đều có những món ăn riêng tạo nên đặc trưng khu vực. Những món ăn dân dã nhưng luôn mang hương vị riêng của quê nhà. Chính vì vậy nhóm chọn đề tài này nhằm mục đích giúp mọi người có tìm các công thức nấu ăn một cách nhanh chóng, dễ dàng cũng như cập nhật các món mới lạ hấp dẫn.</w:t>
+        <w:t xml:space="preserve">Ẩm thực Việt Nam vô cùng đa dạng và phong phú, mỗi vùng miền đều có những món ăn riêng tạo nên đặc trưng khu vực. Những món ăn dân dã nhưng luôn mang hương vị riêng của quê nhà. Chính vì vậy nhóm chọn đề tài này nhằm mục đích giúp mọi người có tìm các công thức nấu ăn một cách nhanh chóng, </w:t>
+      </w:r>
+      <w:r>
+        <w:t>đơn giản</w:t>
+      </w:r>
+      <w:r>
+        <w:t xml:space="preserve"> cũng như cập nhật các món mới lạ hấp dẫn.</w:t>
       </w:r>
     </w:p>
     <w:p>
@@ -2534,7 +2522,7 @@
       <w:pPr>
         <w:pStyle w:val="Cap0"/>
       </w:pPr>
-      <w:bookmarkStart w:id="3" w:name="_Toc46449208"/>
+      <w:bookmarkStart w:id="3" w:name="_Toc46476931"/>
       <w:r>
         <w:lastRenderedPageBreak/>
         <w:t>Danh sách viết tắt</w:t>
@@ -2619,6 +2607,38 @@
           <w:lang w:val="en-US"/>
         </w:rPr>
         <w:t>Content Delivery Network – mạng phân phối nội dung</w:t>
+      </w:r>
+    </w:p>
+    <w:p>
+      <w:pPr>
+        <w:pStyle w:val="Doan"/>
+        <w:rPr>
+          <w:lang w:val="en-US"/>
+        </w:rPr>
+      </w:pPr>
+      <w:r>
+        <w:rPr>
+          <w:lang w:val="en-US"/>
+        </w:rPr>
+        <w:t>DVCS</w:t>
+      </w:r>
+      <w:r>
+        <w:rPr>
+          <w:lang w:val="en-US"/>
+        </w:rPr>
+        <w:t xml:space="preserve">: </w:t>
+      </w:r>
+      <w:r>
+        <w:rPr>
+          <w:lang w:val="en-US"/>
+        </w:rPr>
+        <w:t>Distributed Version Control System</w:t>
+      </w:r>
+      <w:r>
+        <w:rPr>
+          <w:lang w:val="en-US"/>
+        </w:rPr>
+        <w:t>- hệ thống quản lí phiên bản phân tán</w:t>
       </w:r>
     </w:p>
     <w:p>
@@ -2652,7 +2672,7 @@
           <w:lang w:val="en-US"/>
         </w:rPr>
       </w:pPr>
-      <w:bookmarkStart w:id="4" w:name="_Toc46449209"/>
+      <w:bookmarkStart w:id="4" w:name="_Toc46476932"/>
       <w:r>
         <w:rPr>
           <w:lang w:val="en-US"/>
@@ -2673,7 +2693,7 @@
           <w:lang w:val="en-US"/>
         </w:rPr>
       </w:pPr>
-      <w:bookmarkStart w:id="5" w:name="_Toc46449210"/>
+      <w:bookmarkStart w:id="5" w:name="_Toc46476933"/>
       <w:r>
         <w:rPr>
           <w:lang w:val="en-US"/>
@@ -2693,7 +2713,7 @@
           <w:lang w:val="en-US"/>
         </w:rPr>
       </w:pPr>
-      <w:bookmarkStart w:id="6" w:name="_Toc46449211"/>
+      <w:bookmarkStart w:id="6" w:name="_Toc46476934"/>
       <w:r>
         <w:rPr>
           <w:lang w:val="en-US"/>
@@ -2701,6 +2721,65 @@
         <w:t>Visual Studio Code</w:t>
       </w:r>
       <w:bookmarkEnd w:id="6"/>
+    </w:p>
+    <w:p>
+      <w:pPr>
+        <w:pStyle w:val="Bang"/>
+      </w:pPr>
+      <w:r>
+        <w:rPr>
+          <w:noProof/>
+          <w:lang w:val="en-US"/>
+        </w:rPr>
+        <w:drawing>
+          <wp:inline distT="0" distB="0" distL="0" distR="0">
+            <wp:extent cx="5669280" cy="955812"/>
+            <wp:effectExtent l="0" t="0" r="7620" b="0"/>
+            <wp:docPr id="14" name="Picture 14" descr="How to migrate from VSCode to VSCodium (the best code editor ever minus the  corporate bullshit) – Aral Balkan"/>
+            <wp:cNvGraphicFramePr>
+              <a:graphicFrameLocks xmlns:a="http://schemas.openxmlformats.org/drawingml/2006/main" noChangeAspect="1"/>
+            </wp:cNvGraphicFramePr>
+            <a:graphic xmlns:a="http://schemas.openxmlformats.org/drawingml/2006/main">
+              <a:graphicData uri="http://schemas.openxmlformats.org/drawingml/2006/picture">
+                <pic:pic xmlns:pic="http://schemas.openxmlformats.org/drawingml/2006/picture">
+                  <pic:nvPicPr>
+                    <pic:cNvPr id="0" name="Picture 17" descr="How to migrate from VSCode to VSCodium (the best code editor ever minus the  corporate bullshit) – Aral Balkan"/>
+                    <pic:cNvPicPr>
+                      <a:picLocks noChangeAspect="1" noChangeArrowheads="1"/>
+                    </pic:cNvPicPr>
+                  </pic:nvPicPr>
+                  <pic:blipFill>
+                    <a:blip r:embed="rId12">
+                      <a:extLst>
+                        <a:ext uri="{28A0092B-C50C-407E-A947-70E740481C1C}">
+                          <a14:useLocalDpi xmlns:a14="http://schemas.microsoft.com/office/drawing/2010/main" val="0"/>
+                        </a:ext>
+                      </a:extLst>
+                    </a:blip>
+                    <a:srcRect/>
+                    <a:stretch>
+                      <a:fillRect/>
+                    </a:stretch>
+                  </pic:blipFill>
+                  <pic:spPr bwMode="auto">
+                    <a:xfrm>
+                      <a:off x="0" y="0"/>
+                      <a:ext cx="5669280" cy="955812"/>
+                    </a:xfrm>
+                    <a:prstGeom prst="rect">
+                      <a:avLst/>
+                    </a:prstGeom>
+                    <a:noFill/>
+                    <a:ln>
+                      <a:noFill/>
+                    </a:ln>
+                  </pic:spPr>
+                </pic:pic>
+              </a:graphicData>
+            </a:graphic>
+          </wp:inline>
+        </w:drawing>
+      </w:r>
     </w:p>
     <w:p>
       <w:pPr>
@@ -2819,80 +2898,554 @@
           <w:ilvl w:val="2"/>
           <w:numId w:val="10"/>
         </w:numPr>
-        <w:rPr>
-          <w:lang w:val="en-US"/>
-        </w:rPr>
-      </w:pPr>
-      <w:r>
-        <w:t>Cách cài đặt</w:t>
+      </w:pPr>
+      <w:r>
+        <w:t>Công dụng</w:t>
       </w:r>
     </w:p>
     <w:p>
       <w:pPr>
         <w:pStyle w:val="Doan"/>
         <w:rPr>
-          <w:sz w:val="24"/>
-          <w:lang w:val="en-US"/>
-        </w:rPr>
-      </w:pPr>
-      <w:r>
-        <w:rPr>
-          <w:lang w:val="en-US"/>
-        </w:rPr>
-        <w:t>Ta vào</w:t>
-      </w:r>
-      <w:r>
-        <w:rPr>
-          <w:lang w:val="en-US"/>
-        </w:rPr>
-        <w:t xml:space="preserve"> trang web </w:t>
-      </w:r>
-      <w:hyperlink r:id="rId12" w:history="1">
-        <w:r>
-          <w:rPr>
-            <w:rStyle w:val="Hyperlink"/>
+          <w:lang w:val="en-US"/>
+        </w:rPr>
+      </w:pPr>
+      <w:r>
+        <w:rPr>
+          <w:lang w:val="en-US"/>
+        </w:rPr>
+        <w:t>Trong đồ án này, vscode</w:t>
+      </w:r>
+      <w:r>
+        <w:t xml:space="preserve"> </w:t>
+      </w:r>
+      <w:r>
+        <w:rPr>
+          <w:lang w:val="en-US"/>
+        </w:rPr>
+        <w:t xml:space="preserve">được dùng đề lập trình toàn bộ websites. </w:t>
+      </w:r>
+    </w:p>
+    <w:p>
+      <w:pPr>
+        <w:pStyle w:val="Doan"/>
+        <w:rPr>
+          <w:lang w:val="en-US"/>
+        </w:rPr>
+      </w:pPr>
+      <w:r>
+        <w:rPr>
+          <w:lang w:val="en-US"/>
+        </w:rPr>
+        <w:t xml:space="preserve">Ngoài ra, chúng tôi cũng cài thêm 1 số extension vào vscode để hỗ trợ việc lập trình, như là: </w:t>
+      </w:r>
+    </w:p>
+    <w:p>
+      <w:pPr>
+        <w:pStyle w:val="Doan"/>
+        <w:numPr>
+          <w:ilvl w:val="0"/>
+          <w:numId w:val="9"/>
+        </w:numPr>
+        <w:rPr>
+          <w:lang w:val="en-US"/>
+        </w:rPr>
+      </w:pPr>
+      <w:r>
+        <w:rPr>
+          <w:bCs/>
+          <w:lang w:val="en-US"/>
+        </w:rPr>
+        <w:t>Live Server Preview</w:t>
+      </w:r>
+      <w:r>
+        <w:rPr>
+          <w:bCs/>
+          <w:lang w:val="en-US"/>
+        </w:rPr>
+        <w:t>: dùng để xem trước thiết kế của trang web.</w:t>
+      </w:r>
+    </w:p>
+    <w:p>
+      <w:pPr>
+        <w:pStyle w:val="Doan"/>
+        <w:numPr>
+          <w:ilvl w:val="0"/>
+          <w:numId w:val="9"/>
+        </w:numPr>
+        <w:rPr>
+          <w:lang w:val="en-US"/>
+        </w:rPr>
+      </w:pPr>
+      <w:r>
+        <w:rPr>
+          <w:bCs/>
+          <w:lang w:val="en-US"/>
+        </w:rPr>
+        <w:t>HTML Snippets</w:t>
+      </w:r>
+      <w:r>
+        <w:rPr>
+          <w:bCs/>
+          <w:lang w:val="en-US"/>
+        </w:rPr>
+        <w:t>: tăng tốc quá trình viết HTML.</w:t>
+      </w:r>
+    </w:p>
+    <w:p>
+      <w:pPr>
+        <w:pStyle w:val="Doan"/>
+        <w:numPr>
+          <w:ilvl w:val="0"/>
+          <w:numId w:val="9"/>
+        </w:numPr>
+        <w:rPr>
+          <w:lang w:val="en-US"/>
+        </w:rPr>
+      </w:pPr>
+      <w:r>
+        <w:rPr>
+          <w:bCs/>
+          <w:lang w:val="en-US"/>
+        </w:rPr>
+        <w:t xml:space="preserve">JS Snippets: </w:t>
+      </w:r>
+      <w:r>
+        <w:rPr>
+          <w:bCs/>
+          <w:lang w:val="en-US"/>
+        </w:rPr>
+        <w:t>tăng tốc quá trình viết ngôn ngữ lập trình JavaScript.</w:t>
+      </w:r>
+    </w:p>
+    <w:p>
+      <w:pPr>
+        <w:pStyle w:val="Doan"/>
+        <w:numPr>
+          <w:ilvl w:val="0"/>
+          <w:numId w:val="9"/>
+        </w:numPr>
+        <w:rPr>
+          <w:lang w:val="en-US"/>
+        </w:rPr>
+      </w:pPr>
+      <w:r>
+        <w:rPr>
+          <w:bCs/>
+          <w:lang w:val="en-US"/>
+        </w:rPr>
+        <w:t xml:space="preserve">Color Manager: để </w:t>
+      </w:r>
+      <w:r>
+        <w:rPr>
+          <w:bCs/>
+          <w:lang w:val="en-US"/>
+        </w:rPr>
+        <w:t>đơn giản</w:t>
+      </w:r>
+      <w:r>
+        <w:rPr>
+          <w:bCs/>
+          <w:lang w:val="en-US"/>
+        </w:rPr>
+        <w:t xml:space="preserve"> chọn màu các hệ RGB, CMYK </w:t>
+      </w:r>
+      <w:r>
+        <w:rPr>
+          <w:bCs/>
+          <w:lang w:val="en-US"/>
+        </w:rPr>
+        <w:t>đơn giản</w:t>
+      </w:r>
+      <w:r>
+        <w:rPr>
+          <w:bCs/>
+          <w:lang w:val="en-US"/>
+        </w:rPr>
+        <w:t xml:space="preserve"> hơn</w:t>
+      </w:r>
+    </w:p>
+    <w:p>
+      <w:pPr>
+        <w:pStyle w:val="Doan"/>
+        <w:numPr>
+          <w:ilvl w:val="0"/>
+          <w:numId w:val="9"/>
+        </w:numPr>
+        <w:rPr>
+          <w:lang w:val="en-US"/>
+        </w:rPr>
+      </w:pPr>
+      <w:r>
+        <w:rPr>
+          <w:bCs/>
+          <w:lang w:val="en-US"/>
+        </w:rPr>
+        <w:t>Atom one dark theme: giúp giao diện lập trình cùa vscode trực quan, sinh động hơn.</w:t>
+      </w:r>
+    </w:p>
+    <w:p>
+      <w:pPr>
+        <w:spacing w:after="160" w:line="259" w:lineRule="auto"/>
+        <w:rPr>
+          <w:rFonts w:eastAsiaTheme="minorHAnsi"/>
+          <w:sz w:val="26"/>
+          <w:szCs w:val="26"/>
+        </w:rPr>
+      </w:pPr>
+      <w:r>
+        <w:br w:type="page"/>
+      </w:r>
+    </w:p>
+    <w:p>
+      <w:pPr>
+        <w:pStyle w:val="Cap2"/>
+        <w:numPr>
+          <w:ilvl w:val="1"/>
+          <w:numId w:val="10"/>
+        </w:numPr>
+        <w:rPr>
+          <w:lang w:val="en-US"/>
+        </w:rPr>
+      </w:pPr>
+      <w:bookmarkStart w:id="7" w:name="_Toc46476935"/>
+      <w:r>
+        <w:rPr>
+          <w:lang w:val="en-US"/>
+        </w:rPr>
+        <w:lastRenderedPageBreak/>
+        <w:t>Bootstrap</w:t>
+      </w:r>
+      <w:r>
+        <w:rPr>
+          <w:lang w:val="en-US"/>
+        </w:rPr>
+        <w:t xml:space="preserve"> framework</w:t>
+      </w:r>
+      <w:bookmarkEnd w:id="7"/>
+    </w:p>
+    <w:p>
+      <w:pPr>
+        <w:pStyle w:val="Bang"/>
+      </w:pPr>
+      <w:r>
+        <w:rPr>
+          <w:noProof/>
+          <w:lang w:val="en-US"/>
+        </w:rPr>
+        <w:drawing>
+          <wp:inline distT="0" distB="0" distL="0" distR="0">
+            <wp:extent cx="5669280" cy="2269626"/>
+            <wp:effectExtent l="0" t="0" r="7620" b="0"/>
+            <wp:docPr id="11" name="Picture 11" descr="Bạn đã biết Bootstrap là gì? Lý do bạn nên sử dụng Bootstrap"/>
+            <wp:cNvGraphicFramePr>
+              <a:graphicFrameLocks xmlns:a="http://schemas.openxmlformats.org/drawingml/2006/main" noChangeAspect="1"/>
+            </wp:cNvGraphicFramePr>
+            <a:graphic xmlns:a="http://schemas.openxmlformats.org/drawingml/2006/main">
+              <a:graphicData uri="http://schemas.openxmlformats.org/drawingml/2006/picture">
+                <pic:pic xmlns:pic="http://schemas.openxmlformats.org/drawingml/2006/picture">
+                  <pic:nvPicPr>
+                    <pic:cNvPr id="0" name="Picture 11" descr="Bạn đã biết Bootstrap là gì? Lý do bạn nên sử dụng Bootstrap"/>
+                    <pic:cNvPicPr>
+                      <a:picLocks noChangeAspect="1" noChangeArrowheads="1"/>
+                    </pic:cNvPicPr>
+                  </pic:nvPicPr>
+                  <pic:blipFill>
+                    <a:blip r:embed="rId13">
+                      <a:extLst>
+                        <a:ext uri="{28A0092B-C50C-407E-A947-70E740481C1C}">
+                          <a14:useLocalDpi xmlns:a14="http://schemas.microsoft.com/office/drawing/2010/main" val="0"/>
+                        </a:ext>
+                      </a:extLst>
+                    </a:blip>
+                    <a:srcRect/>
+                    <a:stretch>
+                      <a:fillRect/>
+                    </a:stretch>
+                  </pic:blipFill>
+                  <pic:spPr bwMode="auto">
+                    <a:xfrm>
+                      <a:off x="0" y="0"/>
+                      <a:ext cx="5669280" cy="2269626"/>
+                    </a:xfrm>
+                    <a:prstGeom prst="rect">
+                      <a:avLst/>
+                    </a:prstGeom>
+                    <a:noFill/>
+                    <a:ln>
+                      <a:noFill/>
+                    </a:ln>
+                  </pic:spPr>
+                </pic:pic>
+              </a:graphicData>
+            </a:graphic>
+          </wp:inline>
+        </w:drawing>
+      </w:r>
+    </w:p>
+    <w:p>
+      <w:pPr>
+        <w:pStyle w:val="Cap2"/>
+        <w:numPr>
+          <w:ilvl w:val="2"/>
+          <w:numId w:val="10"/>
+        </w:numPr>
+        <w:rPr>
+          <w:lang w:val="en-US"/>
+        </w:rPr>
+      </w:pPr>
+      <w:r>
+        <w:rPr>
+          <w:lang w:val="en-US"/>
+        </w:rPr>
+        <w:t>Giới thiệu</w:t>
+      </w:r>
+    </w:p>
+    <w:p>
+      <w:pPr>
+        <w:pStyle w:val="Doan"/>
+      </w:pPr>
+      <w:r>
+        <w:rPr>
+          <w:rStyle w:val="Strong"/>
+          <w:b w:val="0"/>
+          <w:bCs w:val="0"/>
+        </w:rPr>
+        <w:t>Bootstrap là một framework bao gồm các HTML, CSS và JavaScript template dùng để phát triển website chuẩn responsive</w:t>
+      </w:r>
+      <w:r>
+        <w:t>. </w:t>
+      </w:r>
+      <w:r>
+        <w:rPr>
+          <w:rStyle w:val="Strong"/>
+          <w:b w:val="0"/>
+          <w:bCs w:val="0"/>
+        </w:rPr>
+        <w:t>Bootstrap</w:t>
+      </w:r>
+      <w:r>
+        <w:t xml:space="preserve"> cho phép quá trình thiết kế website diễn ra nhanh chóng và </w:t>
+      </w:r>
+      <w:r>
+        <w:t>đơn giản</w:t>
+      </w:r>
+      <w:r>
+        <w:t xml:space="preserve"> hơn dựa trên những thành tố cơ bản sẵn có như typography, forms, buttons, tables, grids, navigation, image carousels…</w:t>
+      </w:r>
+    </w:p>
+    <w:p>
+      <w:pPr>
+        <w:pStyle w:val="Doan"/>
+      </w:pPr>
+      <w:r>
+        <w:rPr>
+          <w:rStyle w:val="Strong"/>
+          <w:b w:val="0"/>
+          <w:bCs w:val="0"/>
+        </w:rPr>
+        <w:t>Bootstrap</w:t>
+      </w:r>
+      <w:r>
+        <w:t> là một bộ sưu tập miễn phí của các </w:t>
+      </w:r>
+      <w:r>
+        <w:rPr>
+          <w:rStyle w:val="Strong"/>
+          <w:b w:val="0"/>
+          <w:bCs w:val="0"/>
+        </w:rPr>
+        <w:t>mã nguồn mở</w:t>
+      </w:r>
+      <w:r>
+        <w:t> và công cụ dùng để tạo ra một mẫu webiste hoàn chỉnh. Với các thuộc tính về giao diện được quy định sẵn như kích thước, màu sắc, độ cao, độ rộng…, các </w:t>
+      </w:r>
+      <w:r>
+        <w:rPr>
+          <w:rStyle w:val="Strong"/>
+          <w:b w:val="0"/>
+          <w:bCs w:val="0"/>
+        </w:rPr>
+        <w:t>designer</w:t>
+      </w:r>
+      <w:r>
+        <w:t> có thể sáng tạo nhiều sản phẩm mới mẻ nhưng vẫn tiết kiệm thời gian khi làm việc với </w:t>
+      </w:r>
+      <w:r>
+        <w:rPr>
+          <w:rStyle w:val="Strong"/>
+          <w:b w:val="0"/>
+          <w:bCs w:val="0"/>
+        </w:rPr>
+        <w:t>framework</w:t>
+      </w:r>
+      <w:r>
+        <w:t> này trong quá trình </w:t>
+      </w:r>
+      <w:r>
+        <w:rPr>
+          <w:rStyle w:val="Strong"/>
+          <w:b w:val="0"/>
+          <w:bCs w:val="0"/>
+        </w:rPr>
+        <w:t>thiết kế giao diện website</w:t>
+      </w:r>
+      <w:r>
+        <w:t>.</w:t>
+      </w:r>
+    </w:p>
+    <w:p>
+      <w:pPr>
+        <w:pStyle w:val="Doan"/>
+      </w:pPr>
+      <w:r>
+        <w:t>Bootstrap rất phổ biến và là một lựa chọn tối ưu trong thiết kế web</w:t>
+      </w:r>
+    </w:p>
+    <w:p>
+      <w:pPr>
+        <w:pStyle w:val="Doan"/>
+      </w:pPr>
+      <w:r>
+        <w:t>Giữa muôn vàn ứng dụng thiết kế website hiện nay, Bootstrap vẫn có khả năng cạnh tranh cao là nhờ những đặc điểm nổi bật sau:</w:t>
+      </w:r>
+    </w:p>
+    <w:p>
+      <w:pPr>
+        <w:pStyle w:val="Doan"/>
+        <w:numPr>
+          <w:ilvl w:val="0"/>
+          <w:numId w:val="9"/>
+        </w:numPr>
+      </w:pPr>
+      <w:r>
+        <w:t>Đơn giản</w:t>
+      </w:r>
+      <w:r>
+        <w:t xml:space="preserve"> thao tác</w:t>
+      </w:r>
+      <w:r>
+        <w:rPr>
+          <w:lang w:val="en-US"/>
+        </w:rPr>
+        <w:t xml:space="preserve">: </w:t>
+      </w:r>
+      <w:r>
+        <w:rPr>
+          <w:lang w:val="en-US"/>
+        </w:rPr>
+        <w:t>Cơ chế hoạt động của Bootstrap là dựa trên xu hướng mã nguồn mở HTML, CSS và Javascript. Người dùng cần trang bị </w:t>
+      </w:r>
+      <w:hyperlink r:id="rId14" w:tooltip="kiến thức" w:history="1">
+        <w:r>
+          <w:rPr>
             <w:lang w:val="en-US"/>
           </w:rPr>
-          <w:t>https://code.visualstudio.com/Download</w:t>
+          <w:t>kiến thức</w:t>
         </w:r>
       </w:hyperlink>
       <w:r>
         <w:rPr>
           <w:lang w:val="en-US"/>
         </w:rPr>
-        <w:t xml:space="preserve"> và chọn phiên bản phù hợp với hệ điều hành</w:t>
-      </w:r>
-      <w:r>
-        <w:rPr>
-          <w:lang w:val="en-US"/>
-        </w:rPr>
-        <w:t xml:space="preserve"> đang sử dụng. Sau khi tải về, ta chạy file “</w:t>
-      </w:r>
-      <w:r>
-        <w:rPr>
-          <w:sz w:val="24"/>
-          <w:lang w:val="en-US"/>
-        </w:rPr>
-        <w:t>VSCodeUserSetup-x64-1.47.2.exe</w:t>
-      </w:r>
-      <w:r>
-        <w:rPr>
-          <w:sz w:val="24"/>
-          <w:lang w:val="en-US"/>
-        </w:rPr>
-        <w:t xml:space="preserve">” </w:t>
-      </w:r>
-      <w:r>
-        <w:rPr>
-          <w:lang w:val="en-US"/>
-        </w:rPr>
-        <w:t>với quyền admin</w:t>
-      </w:r>
-      <w:r>
-        <w:rPr>
-          <w:lang w:val="en-US"/>
-        </w:rPr>
-        <w:t xml:space="preserve"> và thao tác cài đặt theo mặc định.</w:t>
+        <w:t xml:space="preserve"> cơ bản 3 mã này mới có thể sử dụng Bootstrap hiệu quả. Bên cạnh đó, các mã nguồn này cũng có thể </w:t>
+      </w:r>
+      <w:r>
+        <w:rPr>
+          <w:lang w:val="en-US"/>
+        </w:rPr>
+        <w:t>đơn giản</w:t>
+      </w:r>
+      <w:r>
+        <w:rPr>
+          <w:lang w:val="en-US"/>
+        </w:rPr>
+        <w:t xml:space="preserve"> thay đổi và chỉnh sửa tùy ý.</w:t>
+      </w:r>
+    </w:p>
+    <w:p>
+      <w:pPr>
+        <w:pStyle w:val="Doan"/>
+        <w:numPr>
+          <w:ilvl w:val="0"/>
+          <w:numId w:val="9"/>
+        </w:numPr>
+      </w:pPr>
+      <w:r>
+        <w:t xml:space="preserve">Tùy chỉnh </w:t>
+      </w:r>
+      <w:r>
+        <w:t>đơn giản</w:t>
+      </w:r>
+      <w:r>
+        <w:rPr>
+          <w:lang w:val="en-US"/>
+        </w:rPr>
+        <w:t xml:space="preserve">: </w:t>
+      </w:r>
+      <w:r>
+        <w:rPr>
+          <w:lang w:val="en-US"/>
+        </w:rPr>
+        <w:t xml:space="preserve">Bootstrap được tạo ra từ các mã nguồn mở cho phép designer linh hoạt hơn. Giờ đây có thể lựa chọn những thuộc tính, phần tử phù hợp với dự </w:t>
+      </w:r>
+      <w:r>
+        <w:rPr>
+          <w:lang w:val="en-US"/>
+        </w:rPr>
+        <w:lastRenderedPageBreak/>
+        <w:t>án họ đang theo đuổi. CDN Boostrap còn giúp bạn tiết kiệm dung lượng vì không cần tải mã nguồn về máy.</w:t>
+      </w:r>
+    </w:p>
+    <w:p>
+      <w:pPr>
+        <w:pStyle w:val="Doan"/>
+        <w:numPr>
+          <w:ilvl w:val="0"/>
+          <w:numId w:val="9"/>
+        </w:numPr>
+      </w:pPr>
+      <w:r>
+        <w:t>Chất lượng sản phẩm đầu ra hoàn hảo</w:t>
+      </w:r>
+      <w:r>
+        <w:rPr>
+          <w:lang w:val="en-US"/>
+        </w:rPr>
+        <w:t xml:space="preserve">: </w:t>
+      </w:r>
+      <w:r>
+        <w:rPr>
+          <w:lang w:val="en-US"/>
+        </w:rPr>
+        <w:t>Bootstrap là sáng tạo của các lập trình viên giỏi trên khắp thế giới. Bootstrap đã được nghiên cứu và thử nghiệm trên các thiết bị. Được kiểm tra nhiều lần trước khi đưa vào sử dụng. Do đó, khi chọn Bootstrap, bạn có thể tin rằng mình sẽ tạo nên những sản phẩm với chất lượng tốt nhất.</w:t>
+      </w:r>
+    </w:p>
+    <w:p>
+      <w:pPr>
+        <w:pStyle w:val="Doan"/>
+        <w:numPr>
+          <w:ilvl w:val="0"/>
+          <w:numId w:val="9"/>
+        </w:numPr>
+        <w:rPr>
+          <w:lang w:val="en-US"/>
+        </w:rPr>
+      </w:pPr>
+      <w:r>
+        <w:t>Độ tương thích cao</w:t>
+      </w:r>
+      <w:r>
+        <w:rPr>
+          <w:lang w:val="en-US"/>
+        </w:rPr>
+        <w:t>: Điểm cộng lớn nhất của Bootstrap là khả năng tương thích với mọi trình duyệt và nền tảng. Đây là một điều cực kì quan trọng và cần thiết trong trải nghiệm người dùng. Sử dụng Grid System cùng với hai bộ tiền xử lý Less và Sass, Bootstrap mặc định hỗ trợ Responsive và ưu tiên cho các giao diện trên thiết bị di động hơn. Bootstrap có khả năng tự động điều chỉnh kích thước trang website theo khung browser. Mục đích để phù hợp với màn hình của máy tính để bàn, tablet hay laptop.</w:t>
+      </w:r>
+      <w:r>
+        <w:rPr>
+          <w:lang w:val="en-US"/>
+        </w:rPr>
+        <w:t xml:space="preserve"> </w:t>
       </w:r>
     </w:p>
     <w:p>
@@ -2918,16 +3471,99 @@
         <w:rPr>
           <w:lang w:val="en-US"/>
         </w:rPr>
-        <w:t>Trong đồ án này, vscode</w:t>
-      </w:r>
-      <w:r>
+        <w:t>Trong đồ án này, chúng tôi sử dụng Bootstrap</w:t>
+      </w:r>
+      <w:r>
+        <w:rPr>
+          <w:lang w:val="en-US"/>
+        </w:rPr>
+        <w:t xml:space="preserve"> Grid system</w:t>
+      </w:r>
+      <w:r>
+        <w:rPr>
+          <w:lang w:val="en-US"/>
+        </w:rPr>
+        <w:t xml:space="preserve"> để xây dựng cấu trúc trang web, có thể sử dụng trên nhiều thiết bị có độ phân giải khác nhau, như máy vi tính, máy tính bảng và điện thoại</w:t>
+      </w:r>
+      <w:r>
+        <w:rPr>
+          <w:lang w:val="en-US"/>
+        </w:rPr>
+        <w:t xml:space="preserve"> thông minh</w:t>
+      </w:r>
+      <w:r>
+        <w:rPr>
+          <w:lang w:val="en-US"/>
+        </w:rPr>
+        <w:t xml:space="preserve">. </w:t>
+      </w:r>
+    </w:p>
+    <w:p>
+      <w:pPr>
+        <w:pStyle w:val="Doan"/>
+        <w:rPr>
+          <w:lang w:val="en-US"/>
+        </w:rPr>
+      </w:pPr>
+      <w:r>
+        <w:rPr>
+          <w:lang w:val="en-US"/>
+        </w:rPr>
+        <w:t xml:space="preserve">Và sử dụng một số thành phần </w:t>
+      </w:r>
+      <w:r>
+        <w:rPr>
+          <w:lang w:val="en-US"/>
+        </w:rPr>
+        <w:t xml:space="preserve">do </w:t>
+      </w:r>
+      <w:r>
+        <w:rPr>
+          <w:lang w:val="en-US"/>
+        </w:rPr>
+        <w:t>Bootstrap</w:t>
+      </w:r>
+      <w:r>
+        <w:rPr>
+          <w:lang w:val="en-US"/>
+        </w:rPr>
+        <w:t xml:space="preserve"> cung cấp</w:t>
+      </w:r>
+      <w:r>
+        <w:rPr>
+          <w:lang w:val="en-US"/>
+        </w:rPr>
+        <w:t xml:space="preserve"> như Navbar, Spinners, Buttons, Card, Carousel</w:t>
+      </w:r>
+      <w:r>
+        <w:rPr>
+          <w:lang w:val="en-US"/>
+        </w:rPr>
+        <w:t xml:space="preserve"> và</w:t>
+      </w:r>
+      <w:r>
+        <w:rPr>
+          <w:lang w:val="en-US"/>
+        </w:rPr>
+        <w:t xml:space="preserve"> Collapse</w:t>
+      </w:r>
+      <w:r>
+        <w:rPr>
+          <w:lang w:val="en-US"/>
+        </w:rPr>
+        <w:t xml:space="preserve"> để xây dựng trang web nhanh hơn và chuyên nghiệp hơn</w:t>
+      </w:r>
+      <w:r>
+        <w:rPr>
+          <w:lang w:val="en-US"/>
+        </w:rPr>
         <w:t xml:space="preserve"> </w:t>
       </w:r>
       <w:r>
         <w:rPr>
           <w:lang w:val="en-US"/>
         </w:rPr>
-        <w:t xml:space="preserve">được dùng đề lập trình toàn bộ websites. </w:t>
+        <w:t>.</w:t>
       </w:r>
     </w:p>
     <w:p>
@@ -2941,166 +3577,39 @@
         <w:rPr>
           <w:lang w:val="en-US"/>
         </w:rPr>
-        <w:t xml:space="preserve">Ngoài ra, chúng tôi cũng cài thêm 1 số extension vào vscode để hỗ trợ việc lập trình, như là: </w:t>
+        <w:t xml:space="preserve"> </w:t>
+      </w:r>
+      <w:r>
+        <w:rPr>
+          <w:lang w:val="en-US"/>
+        </w:rPr>
+        <w:t>Có 2 cách để cài đặt Bootstrap vào trang web là tải và lưu mã nguồn vào trang web và nhúng Boostrap thông qua CDN.</w:t>
       </w:r>
     </w:p>
     <w:p>
       <w:pPr>
         <w:pStyle w:val="Doan"/>
-        <w:numPr>
-          <w:ilvl w:val="0"/>
-          <w:numId w:val="9"/>
-        </w:numPr>
-        <w:rPr>
-          <w:lang w:val="en-US"/>
-        </w:rPr>
-      </w:pPr>
-      <w:r>
-        <w:rPr>
-          <w:bCs/>
-          <w:lang w:val="en-US"/>
-        </w:rPr>
-        <w:t>Live Server Preview</w:t>
-      </w:r>
-      <w:r>
-        <w:rPr>
-          <w:bCs/>
-          <w:lang w:val="en-US"/>
-        </w:rPr>
-        <w:t>: dùng để xem trước thiết kế của trang web.</w:t>
-      </w:r>
-    </w:p>
-    <w:p>
-      <w:pPr>
-        <w:pStyle w:val="Doan"/>
-        <w:numPr>
-          <w:ilvl w:val="0"/>
-          <w:numId w:val="9"/>
-        </w:numPr>
-        <w:rPr>
-          <w:lang w:val="en-US"/>
-        </w:rPr>
-      </w:pPr>
-      <w:r>
-        <w:rPr>
-          <w:bCs/>
-          <w:lang w:val="en-US"/>
-        </w:rPr>
-        <w:t>HTML Snippets</w:t>
-      </w:r>
-      <w:r>
-        <w:rPr>
-          <w:bCs/>
-          <w:lang w:val="en-US"/>
-        </w:rPr>
-        <w:t>: tăng tốc quá trình viết HTML.</w:t>
-      </w:r>
-    </w:p>
-    <w:p>
-      <w:pPr>
-        <w:pStyle w:val="Doan"/>
-        <w:numPr>
-          <w:ilvl w:val="0"/>
-          <w:numId w:val="9"/>
-        </w:numPr>
-        <w:rPr>
-          <w:lang w:val="en-US"/>
-        </w:rPr>
-      </w:pPr>
-      <w:r>
-        <w:rPr>
-          <w:bCs/>
-          <w:lang w:val="en-US"/>
-        </w:rPr>
-        <w:t xml:space="preserve">JS Snippets: </w:t>
-      </w:r>
-      <w:r>
-        <w:rPr>
-          <w:bCs/>
-          <w:lang w:val="en-US"/>
-        </w:rPr>
-        <w:t>tăng tốc quá trình viết ngôn ngữ lập trình JavaScript.</w:t>
-      </w:r>
-    </w:p>
-    <w:p>
-      <w:pPr>
-        <w:pStyle w:val="Doan"/>
-        <w:numPr>
-          <w:ilvl w:val="0"/>
-          <w:numId w:val="9"/>
-        </w:numPr>
-        <w:rPr>
-          <w:lang w:val="en-US"/>
-        </w:rPr>
-      </w:pPr>
-      <w:r>
-        <w:rPr>
-          <w:bCs/>
-          <w:lang w:val="en-US"/>
-        </w:rPr>
-        <w:t>Color Manager: để dễ dàng chọn màu các hệ RGB, CMYK dễ dàng hơn</w:t>
-      </w:r>
-    </w:p>
-    <w:p>
-      <w:pPr>
-        <w:pStyle w:val="Doan"/>
-        <w:numPr>
-          <w:ilvl w:val="0"/>
-          <w:numId w:val="9"/>
-        </w:numPr>
-        <w:rPr>
-          <w:lang w:val="en-US"/>
-        </w:rPr>
-      </w:pPr>
-      <w:r>
-        <w:rPr>
-          <w:bCs/>
-          <w:lang w:val="en-US"/>
-        </w:rPr>
-        <w:t>Atom one dark theme: giúp giao diện lập trình cùa vscode trực quan, sinh động hơn.</w:t>
-      </w:r>
-    </w:p>
-    <w:p>
-      <w:pPr>
-        <w:pStyle w:val="Doan"/>
-        <w:ind w:left="720" w:firstLine="0"/>
-        <w:rPr>
-          <w:bCs/>
-          <w:lang w:val="en-US"/>
-        </w:rPr>
-      </w:pPr>
-    </w:p>
-    <w:p>
-      <w:pPr>
-        <w:pStyle w:val="Doan"/>
-        <w:ind w:left="720" w:firstLine="0"/>
-        <w:rPr>
-          <w:bCs/>
-          <w:lang w:val="en-US"/>
-        </w:rPr>
-      </w:pPr>
-    </w:p>
-    <w:p>
-      <w:pPr>
-        <w:pStyle w:val="Doan"/>
-        <w:ind w:left="720" w:firstLine="0"/>
-        <w:rPr>
-          <w:bCs/>
-          <w:lang w:val="en-US"/>
-        </w:rPr>
-      </w:pPr>
+        <w:rPr>
+          <w:lang w:val="en-US"/>
+        </w:rPr>
+      </w:pPr>
+      <w:r>
+        <w:rPr>
+          <w:lang w:val="en-US"/>
+        </w:rPr>
+        <w:t>Trong đồ án này, chúng tôi thực hiện nhúng Bootstrap vào trang web thông qua CDN. Đây cũng là cách mà đa số lập trình viên sử dụng để nhúng Bootstrap vì tiết kiệm băng thông cũng như tích hợp JavaScript, CSS, thư viện iQuerry mang đến nhiều tính năng cho website và nâng cao trải nghiệm người dùng hơn.</w:t>
+      </w:r>
     </w:p>
     <w:p>
       <w:pPr>
         <w:spacing w:after="160" w:line="259" w:lineRule="auto"/>
         <w:rPr>
-          <w:bCs/>
-        </w:rPr>
-      </w:pPr>
-      <w:r>
-        <w:rPr>
-          <w:bCs/>
-        </w:rPr>
+          <w:rFonts w:eastAsiaTheme="minorHAnsi"/>
+          <w:sz w:val="26"/>
+          <w:szCs w:val="26"/>
+        </w:rPr>
+      </w:pPr>
+      <w:r>
         <w:br w:type="page"/>
       </w:r>
     </w:p>
@@ -3115,756 +3624,119 @@
           <w:lang w:val="en-US"/>
         </w:rPr>
       </w:pPr>
-      <w:bookmarkStart w:id="7" w:name="_Toc46449212"/>
+      <w:bookmarkStart w:id="8" w:name="_Toc46476936"/>
       <w:r>
         <w:rPr>
           <w:lang w:val="en-US"/>
         </w:rPr>
         <w:lastRenderedPageBreak/>
-        <w:t>Nodejs</w:t>
-      </w:r>
-      <w:r>
-        <w:rPr>
-          <w:lang w:val="en-US"/>
-        </w:rPr>
-        <w:t xml:space="preserve"> và NPM</w:t>
-      </w:r>
-      <w:bookmarkEnd w:id="7"/>
-    </w:p>
-    <w:p>
-      <w:pPr>
-        <w:pStyle w:val="Cap3"/>
-        <w:numPr>
-          <w:ilvl w:val="2"/>
-          <w:numId w:val="10"/>
-        </w:numPr>
-      </w:pPr>
-      <w:r>
-        <w:t>Giới thiệu</w:t>
-      </w:r>
-    </w:p>
-    <w:p>
-      <w:pPr>
-        <w:pStyle w:val="Doan"/>
-        <w:rPr>
-          <w:lang w:val="en-US"/>
-        </w:rPr>
-      </w:pPr>
-      <w:r>
-        <w:rPr>
-          <w:b/>
-          <w:lang w:val="en-US"/>
-        </w:rPr>
-        <w:t>NodeJS</w:t>
-      </w:r>
-      <w:r>
-        <w:rPr>
-          <w:lang w:val="en-US"/>
-        </w:rPr>
-        <w:t xml:space="preserve"> là một nền tảng được xây dựng trên V8 JavaScript Engine – trình thông dịch thực thi mã JavaScript, giúp xây dựng các ứng dụng web một cách đơn giản và dễ dàng mở rộng. NodeJS được phát triển bởi Ryan Dahl vào năm 2009 và có thể chạy trên nhiều hệ điều hành khác nhau: OS X, Microsoft Windows, Linux.</w:t>
-      </w:r>
-    </w:p>
-    <w:p>
-      <w:pPr>
-        <w:pStyle w:val="Doan"/>
-        <w:rPr>
-          <w:lang w:val="en-US"/>
-        </w:rPr>
-      </w:pPr>
-      <w:r>
-        <w:rPr>
-          <w:b/>
-          <w:bCs/>
-          <w:lang w:val="en-US"/>
-        </w:rPr>
-        <w:t>NPM</w:t>
-      </w:r>
-      <w:r>
-        <w:rPr>
-          <w:lang w:val="en-US"/>
-        </w:rPr>
-        <w:t> viết tắt của Node package manager là một công cụ tạo và quản lý các thư viện lập trình Javascript cho </w:t>
-      </w:r>
-      <w:r>
-        <w:rPr>
-          <w:lang w:val="en-US"/>
-        </w:rPr>
-        <w:t>Nodejs</w:t>
-      </w:r>
-      <w:r>
-        <w:rPr>
-          <w:lang w:val="en-US"/>
-        </w:rPr>
-        <w:t>. Trong cộng đồng Javascript, các lập trình viên chia sẻ hàng trăm nghìn các thư viện với các đoạn code đã thực hiện sẵn một chức năng nào đó. Nó giúp cho các dự án mới tránh phải viết lại các thành phần cơ bản, các thư viện lập trình hay thậm chí cả các</w:t>
-      </w:r>
-      <w:r>
-        <w:rPr>
-          <w:lang w:val="en-US"/>
-        </w:rPr>
-        <w:t xml:space="preserve"> framework</w:t>
-      </w:r>
-      <w:r>
-        <w:rPr>
-          <w:lang w:val="en-US"/>
-        </w:rPr>
-        <w:t>.</w:t>
-      </w:r>
-    </w:p>
-    <w:p>
-      <w:pPr>
-        <w:pStyle w:val="Cap3"/>
-        <w:numPr>
-          <w:ilvl w:val="2"/>
-          <w:numId w:val="10"/>
-        </w:numPr>
-      </w:pPr>
-      <w:r>
-        <w:t>Cách cài đặt</w:t>
-      </w:r>
-    </w:p>
-    <w:p>
-      <w:pPr>
-        <w:pStyle w:val="Doan"/>
-        <w:rPr>
-          <w:lang w:val="en-US"/>
-        </w:rPr>
-      </w:pPr>
-      <w:r>
-        <w:rPr>
-          <w:lang w:val="en-US"/>
-        </w:rPr>
-        <w:t xml:space="preserve">Ta vào trang web </w:t>
-      </w:r>
-      <w:hyperlink r:id="rId13" w:history="1">
-        <w:r>
-          <w:rPr>
-            <w:rStyle w:val="Hyperlink"/>
-            <w:lang w:val="en-US"/>
-          </w:rPr>
-          <w:t>https://nodejs.org/en/</w:t>
-        </w:r>
-      </w:hyperlink>
-      <w:r>
-        <w:rPr>
-          <w:lang w:val="en-US"/>
-        </w:rPr>
-        <w:t xml:space="preserve"> ở đây có 2 phiên bản là LTS(hỗ trợ dài hạn) và phiên bản mới nhất. Ở đây, tôi</w:t>
-      </w:r>
-      <w:r>
-        <w:rPr>
-          <w:lang w:val="en-US"/>
-        </w:rPr>
-        <w:t xml:space="preserve"> chọn phiên bản</w:t>
-      </w:r>
-      <w:r>
-        <w:rPr>
-          <w:lang w:val="en-US"/>
-        </w:rPr>
-        <w:t xml:space="preserve"> hỗ trợ dài hạn</w:t>
-      </w:r>
-      <w:r>
-        <w:rPr>
-          <w:lang w:val="en-US"/>
-        </w:rPr>
-        <w:t>. Sau khi tải về, ta chạy file “</w:t>
-      </w:r>
-      <w:r>
-        <w:rPr>
-          <w:sz w:val="24"/>
-          <w:lang w:val="en-US"/>
-        </w:rPr>
-        <w:t>node-v12.18.3-x64.msi</w:t>
-      </w:r>
-      <w:r>
-        <w:rPr>
-          <w:sz w:val="24"/>
-          <w:lang w:val="en-US"/>
-        </w:rPr>
-        <w:t xml:space="preserve">” </w:t>
-      </w:r>
-      <w:r>
-        <w:rPr>
-          <w:lang w:val="en-US"/>
-        </w:rPr>
-        <w:t>với quyền admin</w:t>
-      </w:r>
-      <w:r>
-        <w:rPr>
-          <w:lang w:val="en-US"/>
-        </w:rPr>
-        <w:t xml:space="preserve"> và thao tác cài đặt </w:t>
-      </w:r>
-      <w:r>
-        <w:rPr>
-          <w:lang w:val="en-US"/>
-        </w:rPr>
-        <w:t>theo mặc định</w:t>
-      </w:r>
-      <w:r>
-        <w:rPr>
-          <w:lang w:val="en-US"/>
-        </w:rPr>
-        <w:t xml:space="preserve"> để cài đặt Nodejs và NPM</w:t>
-      </w:r>
-      <w:r>
-        <w:rPr>
-          <w:lang w:val="en-US"/>
-        </w:rPr>
-        <w:t>.</w:t>
-      </w:r>
-      <w:r>
-        <w:rPr>
-          <w:lang w:val="en-US"/>
-        </w:rPr>
-        <w:t xml:space="preserve"> </w:t>
-      </w:r>
-    </w:p>
-    <w:p>
-      <w:pPr>
-        <w:pStyle w:val="Doan"/>
-        <w:rPr>
-          <w:lang w:val="en-US"/>
-        </w:rPr>
-      </w:pPr>
-      <w:r>
-        <w:rPr>
-          <w:lang w:val="en-US"/>
-        </w:rPr>
-        <w:t>Sau đó, ta tiến hành kiểm tra</w:t>
-      </w:r>
-      <w:r>
-        <w:rPr>
-          <w:lang w:val="en-US"/>
-        </w:rPr>
-        <w:t xml:space="preserve"> việc cài đặt</w:t>
-      </w:r>
-      <w:r>
-        <w:rPr>
-          <w:lang w:val="en-US"/>
-        </w:rPr>
-        <w:t xml:space="preserve"> bằng cách vào cmd rồi lần lượt gõ</w:t>
-      </w:r>
-      <w:r>
-        <w:rPr>
-          <w:lang w:val="en-US"/>
-        </w:rPr>
-        <w:t>:</w:t>
-      </w:r>
-    </w:p>
-    <w:p>
-      <w:pPr>
-        <w:pStyle w:val="Doan"/>
-        <w:ind w:firstLine="0"/>
-        <w:rPr>
-          <w:sz w:val="24"/>
-          <w:lang w:val="en-US"/>
-        </w:rPr>
-      </w:pPr>
-      <w:r>
-        <w:rPr>
-          <w:lang w:val="en-US"/>
-        </w:rPr>
-        <w:t xml:space="preserve">`node --version` và `npm --version`, nếu thấy hiện ra thông tin phiên bản thì đã cài đặt thành công.  </w:t>
-      </w:r>
-    </w:p>
-    <w:p>
-      <w:pPr>
-        <w:pStyle w:val="Cap3"/>
-        <w:numPr>
-          <w:ilvl w:val="2"/>
-          <w:numId w:val="10"/>
-        </w:numPr>
-      </w:pPr>
-      <w:r>
-        <w:t>Công dụng</w:t>
-      </w:r>
-    </w:p>
-    <w:p>
-      <w:pPr>
-        <w:pStyle w:val="Doan"/>
-        <w:rPr>
-          <w:lang w:val="en-US"/>
-        </w:rPr>
-      </w:pPr>
-      <w:r>
-        <w:rPr>
-          <w:lang w:val="en-US"/>
-        </w:rPr>
-        <w:t xml:space="preserve">Trong đồ án này, chúng tôi sử dụng NPM để đơn giản hóa việc quản lí </w:t>
-      </w:r>
-      <w:r>
-        <w:rPr>
-          <w:lang w:val="en-US"/>
-        </w:rPr>
-        <w:t xml:space="preserve">source code </w:t>
-      </w:r>
-      <w:r>
-        <w:rPr>
-          <w:lang w:val="en-US"/>
-        </w:rPr>
-        <w:t>và cài đặt các thư viện bên thứ 3 – hỗ trợ xây dựng trang web. Cụ thể là Bootstrap</w:t>
-      </w:r>
-      <w:r>
-        <w:rPr>
-          <w:lang w:val="en-US"/>
-        </w:rPr>
-        <w:t xml:space="preserve"> framework</w:t>
-      </w:r>
-      <w:r>
-        <w:rPr>
-          <w:lang w:val="en-US"/>
-        </w:rPr>
-        <w:t>.</w:t>
-      </w:r>
-    </w:p>
-    <w:p>
-      <w:pPr>
-        <w:pStyle w:val="Doan"/>
-        <w:ind w:left="1080" w:firstLine="0"/>
-        <w:rPr>
-          <w:lang w:val="en-US"/>
-        </w:rPr>
-      </w:pPr>
-    </w:p>
-    <w:p>
-      <w:pPr>
-        <w:spacing w:after="160" w:line="259" w:lineRule="auto"/>
-        <w:rPr>
-          <w:rFonts w:eastAsiaTheme="minorHAnsi"/>
-          <w:sz w:val="26"/>
-          <w:szCs w:val="26"/>
-        </w:rPr>
-      </w:pPr>
-      <w:r>
-        <w:br w:type="page"/>
-      </w:r>
+        <w:t xml:space="preserve">Git, </w:t>
+      </w:r>
+      <w:r>
+        <w:rPr>
+          <w:lang w:val="en-US"/>
+        </w:rPr>
+        <w:t>G</w:t>
+      </w:r>
+      <w:r>
+        <w:rPr>
+          <w:lang w:val="en-US"/>
+        </w:rPr>
+        <w:t>itH</w:t>
+      </w:r>
+      <w:r>
+        <w:rPr>
+          <w:lang w:val="en-US"/>
+        </w:rPr>
+        <w:t>ub và G</w:t>
+      </w:r>
+      <w:r>
+        <w:rPr>
+          <w:lang w:val="en-US"/>
+        </w:rPr>
+        <w:t>itH</w:t>
+      </w:r>
+      <w:r>
+        <w:rPr>
+          <w:lang w:val="en-US"/>
+        </w:rPr>
+        <w:t>ub Pages</w:t>
+      </w:r>
+      <w:bookmarkEnd w:id="8"/>
     </w:p>
     <w:p>
       <w:pPr>
         <w:pStyle w:val="Cap2"/>
-        <w:numPr>
-          <w:ilvl w:val="1"/>
-          <w:numId w:val="10"/>
-        </w:numPr>
-        <w:rPr>
-          <w:lang w:val="en-US"/>
-        </w:rPr>
-      </w:pPr>
-      <w:bookmarkStart w:id="8" w:name="_Toc46449213"/>
-      <w:r>
-        <w:rPr>
-          <w:lang w:val="en-US"/>
-        </w:rPr>
-        <w:lastRenderedPageBreak/>
-        <w:t>Thư viện Bootstrap</w:t>
-      </w:r>
-      <w:bookmarkEnd w:id="8"/>
-    </w:p>
-    <w:p>
-      <w:pPr>
-        <w:pStyle w:val="Cap3"/>
-        <w:numPr>
-          <w:ilvl w:val="2"/>
-          <w:numId w:val="10"/>
-        </w:numPr>
-        <w:rPr>
-          <w:lang w:val="en-US"/>
-        </w:rPr>
-      </w:pPr>
-      <w:r>
-        <w:rPr>
-          <w:lang w:val="en-US"/>
-        </w:rPr>
-        <w:t>Giới thiệu</w:t>
-      </w:r>
-    </w:p>
-    <w:p>
-      <w:pPr>
-        <w:pStyle w:val="Doan"/>
-      </w:pPr>
-      <w:r>
-        <w:rPr>
-          <w:rStyle w:val="Strong"/>
-          <w:b w:val="0"/>
-          <w:bCs w:val="0"/>
-        </w:rPr>
-        <w:t>Bootstrap là một framework bao gồm các HTML, CSS và JavaScript template dùng để phát triển website chuẩn responsive</w:t>
-      </w:r>
-      <w:r>
-        <w:t>. </w:t>
-      </w:r>
-      <w:r>
-        <w:rPr>
-          <w:rStyle w:val="Strong"/>
-          <w:b w:val="0"/>
-          <w:bCs w:val="0"/>
-        </w:rPr>
-        <w:t>Bootstrap</w:t>
-      </w:r>
-      <w:r>
-        <w:t> cho phép quá trình thiết kế website diễn ra nhanh chóng và dễ dàng hơn dựa trên những thành tố cơ bản sẵn có như typography, forms, buttons, tables, grids, navigation, image carousels…</w:t>
-      </w:r>
-    </w:p>
-    <w:p>
-      <w:pPr>
-        <w:pStyle w:val="Doan"/>
-      </w:pPr>
-      <w:r>
-        <w:rPr>
-          <w:rStyle w:val="Strong"/>
-          <w:b w:val="0"/>
-          <w:bCs w:val="0"/>
-        </w:rPr>
-        <w:t>Bootstrap</w:t>
-      </w:r>
-      <w:r>
-        <w:t> là một bộ sưu tập miễn phí của các </w:t>
-      </w:r>
-      <w:r>
-        <w:rPr>
-          <w:rStyle w:val="Strong"/>
-          <w:b w:val="0"/>
-          <w:bCs w:val="0"/>
-        </w:rPr>
-        <w:t>mã nguồn mở</w:t>
-      </w:r>
-      <w:r>
-        <w:t> và công cụ dùng để tạo ra một mẫu webiste hoàn chỉnh. Với các thuộc tính về giao diện được quy định sẵn như kích thước, màu sắc, độ cao, độ rộng…, các </w:t>
-      </w:r>
-      <w:r>
-        <w:rPr>
-          <w:rStyle w:val="Strong"/>
-          <w:b w:val="0"/>
-          <w:bCs w:val="0"/>
-        </w:rPr>
-        <w:t>designer</w:t>
-      </w:r>
-      <w:r>
-        <w:t> có thể sáng tạo nhiều sản phẩm mới mẻ nhưng vẫn tiết kiệm thời gian khi làm việc với </w:t>
-      </w:r>
-      <w:r>
-        <w:rPr>
-          <w:rStyle w:val="Strong"/>
-          <w:b w:val="0"/>
-          <w:bCs w:val="0"/>
-        </w:rPr>
-        <w:t>framework</w:t>
-      </w:r>
-      <w:r>
-        <w:t> này trong quá trình </w:t>
-      </w:r>
-      <w:r>
-        <w:rPr>
-          <w:rStyle w:val="Strong"/>
-          <w:b w:val="0"/>
-          <w:bCs w:val="0"/>
-        </w:rPr>
-        <w:t>thiết kế giao diện website</w:t>
-      </w:r>
-      <w:r>
-        <w:t>.</w:t>
-      </w:r>
-    </w:p>
-    <w:p>
-      <w:pPr>
-        <w:pStyle w:val="Doan"/>
-      </w:pPr>
-      <w:r>
-        <w:t>Bootstrap rất phổ biến và là một lựa chọn tối ưu trong thiết kế web</w:t>
-      </w:r>
-    </w:p>
-    <w:p>
-      <w:pPr>
-        <w:pStyle w:val="Doan"/>
-      </w:pPr>
-      <w:r>
-        <w:t>Giữa muôn vàn ứng dụng thiết kế website hiện nay, Bootstrap vẫn có khả năng cạnh tranh cao là nhờ những đặc điểm nổi bật sau:</w:t>
-      </w:r>
-    </w:p>
-    <w:p>
-      <w:pPr>
-        <w:pStyle w:val="Doan"/>
-        <w:numPr>
-          <w:ilvl w:val="0"/>
-          <w:numId w:val="9"/>
-        </w:numPr>
-      </w:pPr>
-      <w:r>
-        <w:t>Dễ dàng thao tác</w:t>
-      </w:r>
-    </w:p>
-    <w:p>
-      <w:pPr>
-        <w:pStyle w:val="Doan"/>
-        <w:numPr>
-          <w:ilvl w:val="0"/>
-          <w:numId w:val="9"/>
-        </w:numPr>
-      </w:pPr>
-      <w:r>
-        <w:t>Tùy chỉnh dễ dàng</w:t>
-      </w:r>
-    </w:p>
-    <w:p>
-      <w:pPr>
-        <w:pStyle w:val="Doan"/>
-        <w:numPr>
-          <w:ilvl w:val="0"/>
-          <w:numId w:val="9"/>
-        </w:numPr>
-      </w:pPr>
-      <w:r>
-        <w:t>Chất lượng sản phẩm đầu ra hoàn hảo</w:t>
-      </w:r>
-    </w:p>
-    <w:p>
-      <w:pPr>
-        <w:pStyle w:val="Doan"/>
-        <w:numPr>
-          <w:ilvl w:val="0"/>
-          <w:numId w:val="9"/>
-        </w:numPr>
-      </w:pPr>
-      <w:r>
-        <w:t>Độ tương thích cao</w:t>
-      </w:r>
-    </w:p>
-    <w:p>
-      <w:pPr>
-        <w:pStyle w:val="Cap3"/>
-        <w:numPr>
-          <w:ilvl w:val="2"/>
-          <w:numId w:val="10"/>
-        </w:numPr>
-      </w:pPr>
-      <w:r>
-        <w:t>Cách cài đặt</w:t>
-      </w:r>
-    </w:p>
-    <w:p>
-      <w:pPr>
-        <w:pStyle w:val="Doan"/>
-        <w:rPr>
-          <w:lang w:val="en-US"/>
-        </w:rPr>
-      </w:pPr>
-      <w:r>
-        <w:rPr>
-          <w:lang w:val="en-US"/>
-        </w:rPr>
-        <w:t xml:space="preserve">Có </w:t>
-      </w:r>
-      <w:r>
-        <w:rPr>
-          <w:lang w:val="en-US"/>
-        </w:rPr>
-        <w:t xml:space="preserve">2 cách để cài đặt Bootstrap </w:t>
-      </w:r>
-      <w:r>
-        <w:rPr>
-          <w:lang w:val="en-US"/>
-        </w:rPr>
-        <w:t xml:space="preserve">vào trang web </w:t>
-      </w:r>
-      <w:r>
-        <w:rPr>
-          <w:lang w:val="en-US"/>
-        </w:rPr>
-        <w:t xml:space="preserve">là </w:t>
-      </w:r>
-      <w:r>
-        <w:rPr>
-          <w:lang w:val="en-US"/>
-        </w:rPr>
-        <w:t>tải và lưu mã nguồn vào trang web và nhúng Boostrap thông qua CDN.</w:t>
-      </w:r>
-    </w:p>
-    <w:p>
-      <w:pPr>
-        <w:pStyle w:val="Doan"/>
-        <w:rPr>
-          <w:lang w:val="en-US"/>
-        </w:rPr>
-      </w:pPr>
-      <w:r>
-        <w:rPr>
-          <w:lang w:val="en-US"/>
-        </w:rPr>
-        <w:t>Trong đồ án này, chúng tôi cài đặt bootstrap bằng NPM (tải và lưu mã nguồn Bootstrap vào trang web).</w:t>
-      </w:r>
-    </w:p>
-    <w:p>
-      <w:pPr>
-        <w:pStyle w:val="Doan"/>
-        <w:rPr>
-          <w:lang w:val="en-US"/>
-        </w:rPr>
-      </w:pPr>
-      <w:r>
-        <w:rPr>
-          <w:lang w:val="en-US"/>
-        </w:rPr>
-        <w:t>Để cài đặt, ta mở cmd rồi dẫn vào thư mục chứa mã nguồn trang web, ví dụ như `D:\Works\WEB\Vietnamfood`. S</w:t>
-      </w:r>
-      <w:r>
-        <w:rPr>
-          <w:lang w:val="en-US"/>
-        </w:rPr>
-        <w:t>au đó, gõ dòng lệnh</w:t>
-      </w:r>
-      <w:r>
-        <w:rPr>
-          <w:lang w:val="en-US"/>
-        </w:rPr>
-        <w:t xml:space="preserve"> `</w:t>
-      </w:r>
-      <w:r>
-        <w:t>npm install bootstrap</w:t>
-      </w:r>
-      <w:r>
-        <w:rPr>
-          <w:lang w:val="en-US"/>
-        </w:rPr>
-        <w:t>`</w:t>
-      </w:r>
-      <w:r>
-        <w:rPr>
-          <w:lang w:val="en-US"/>
-        </w:rPr>
-        <w:t xml:space="preserve"> để cài Bootstrap vào trang web.  </w:t>
-      </w:r>
-    </w:p>
-    <w:p>
-      <w:pPr>
-        <w:pStyle w:val="Doan"/>
-        <w:rPr>
-          <w:lang w:val="en-US"/>
-        </w:rPr>
-      </w:pPr>
-    </w:p>
-    <w:p>
-      <w:pPr>
-        <w:pStyle w:val="Doan"/>
-        <w:rPr>
-          <w:lang w:val="en-US"/>
-        </w:rPr>
-      </w:pPr>
-    </w:p>
-    <w:p>
-      <w:pPr>
-        <w:pStyle w:val="Doan"/>
-      </w:pPr>
-    </w:p>
-    <w:p>
-      <w:pPr>
-        <w:pStyle w:val="Cap3"/>
-        <w:numPr>
-          <w:ilvl w:val="2"/>
-          <w:numId w:val="10"/>
-        </w:numPr>
-      </w:pPr>
-      <w:r>
-        <w:lastRenderedPageBreak/>
-        <w:t>Công dụng</w:t>
-      </w:r>
-    </w:p>
-    <w:p>
-      <w:pPr>
-        <w:pStyle w:val="Doan"/>
-        <w:rPr>
-          <w:lang w:val="en-US"/>
-        </w:rPr>
-      </w:pPr>
-      <w:r>
-        <w:rPr>
-          <w:lang w:val="en-US"/>
-        </w:rPr>
-        <w:t>Trong đồ án này, chúng tôi sử dụng Bootstrap</w:t>
-      </w:r>
-      <w:r>
-        <w:rPr>
-          <w:lang w:val="en-US"/>
-        </w:rPr>
-        <w:t xml:space="preserve"> Grid system</w:t>
-      </w:r>
-      <w:r>
-        <w:rPr>
-          <w:lang w:val="en-US"/>
-        </w:rPr>
-        <w:t xml:space="preserve"> để xây dựng cấu trúc trang web, có thể sử dụng trên nhiều thiết bị có độ phân giải khác nhau, như máy vi tính, máy tính bảng và điện thoại</w:t>
-      </w:r>
-      <w:r>
-        <w:rPr>
-          <w:lang w:val="en-US"/>
-        </w:rPr>
-        <w:t xml:space="preserve"> thông minh</w:t>
-      </w:r>
-      <w:r>
-        <w:rPr>
-          <w:lang w:val="en-US"/>
-        </w:rPr>
-        <w:t>. Và sử dụng một số thành phần có sẳn trong Bootstrap như Navbar, Spinners, Buttons, Card, Carousel</w:t>
-      </w:r>
-      <w:r>
-        <w:rPr>
-          <w:lang w:val="en-US"/>
-        </w:rPr>
-        <w:t xml:space="preserve"> và</w:t>
-      </w:r>
-      <w:r>
-        <w:rPr>
-          <w:lang w:val="en-US"/>
-        </w:rPr>
-        <w:t xml:space="preserve"> Collapse</w:t>
-      </w:r>
-      <w:r>
-        <w:rPr>
-          <w:lang w:val="en-US"/>
-        </w:rPr>
-        <w:t xml:space="preserve"> để xây dựng trang web nhanh hơn và chuyên nghiệp hơn</w:t>
-      </w:r>
-      <w:r>
-        <w:rPr>
-          <w:lang w:val="en-US"/>
-        </w:rPr>
-        <w:t xml:space="preserve"> </w:t>
-      </w:r>
-      <w:r>
-        <w:rPr>
-          <w:lang w:val="en-US"/>
-        </w:rPr>
-        <w:t>.</w:t>
-      </w:r>
-      <w:r>
-        <w:rPr>
-          <w:lang w:val="en-US"/>
-        </w:rPr>
-        <w:t xml:space="preserve"> </w:t>
-      </w:r>
-    </w:p>
-    <w:p>
-      <w:pPr>
-        <w:pStyle w:val="Cap2"/>
-        <w:numPr>
-          <w:ilvl w:val="1"/>
-          <w:numId w:val="10"/>
-        </w:numPr>
-        <w:rPr>
-          <w:lang w:val="en-US"/>
-        </w:rPr>
-      </w:pPr>
-      <w:bookmarkStart w:id="9" w:name="_GoBack"/>
-      <w:bookmarkEnd w:id="9"/>
-    </w:p>
-    <w:p>
-      <w:pPr>
-        <w:pStyle w:val="Cap2"/>
-        <w:rPr>
-          <w:lang w:val="en-US"/>
-        </w:rPr>
+        <w:rPr>
+          <w:lang w:val="en-US"/>
+        </w:rPr>
+      </w:pPr>
+    </w:p>
+    <w:p>
+      <w:pPr>
+        <w:pStyle w:val="Bang"/>
+      </w:pPr>
+      <w:r>
+        <w:rPr>
+          <w:noProof/>
+          <w:lang w:val="en-US"/>
+        </w:rPr>
+        <w:drawing>
+          <wp:inline distT="0" distB="0" distL="0" distR="0">
+            <wp:extent cx="5669280" cy="1849684"/>
+            <wp:effectExtent l="0" t="0" r="7620" b="0"/>
+            <wp:docPr id="10" name="Picture 10" descr="Vishnuvarshan P – Medium"/>
+            <wp:cNvGraphicFramePr>
+              <a:graphicFrameLocks xmlns:a="http://schemas.openxmlformats.org/drawingml/2006/main" noChangeAspect="1"/>
+            </wp:cNvGraphicFramePr>
+            <a:graphic xmlns:a="http://schemas.openxmlformats.org/drawingml/2006/main">
+              <a:graphicData uri="http://schemas.openxmlformats.org/drawingml/2006/picture">
+                <pic:pic xmlns:pic="http://schemas.openxmlformats.org/drawingml/2006/picture">
+                  <pic:nvPicPr>
+                    <pic:cNvPr id="0" name="Picture 9" descr="Vishnuvarshan P – Medium"/>
+                    <pic:cNvPicPr>
+                      <a:picLocks noChangeAspect="1" noChangeArrowheads="1"/>
+                    </pic:cNvPicPr>
+                  </pic:nvPicPr>
+                  <pic:blipFill>
+                    <a:blip r:embed="rId15">
+                      <a:extLst>
+                        <a:ext uri="{28A0092B-C50C-407E-A947-70E740481C1C}">
+                          <a14:useLocalDpi xmlns:a14="http://schemas.microsoft.com/office/drawing/2010/main" val="0"/>
+                        </a:ext>
+                      </a:extLst>
+                    </a:blip>
+                    <a:srcRect/>
+                    <a:stretch>
+                      <a:fillRect/>
+                    </a:stretch>
+                  </pic:blipFill>
+                  <pic:spPr bwMode="auto">
+                    <a:xfrm>
+                      <a:off x="0" y="0"/>
+                      <a:ext cx="5669280" cy="1849684"/>
+                    </a:xfrm>
+                    <a:prstGeom prst="rect">
+                      <a:avLst/>
+                    </a:prstGeom>
+                    <a:noFill/>
+                    <a:ln>
+                      <a:noFill/>
+                    </a:ln>
+                  </pic:spPr>
+                </pic:pic>
+              </a:graphicData>
+            </a:graphic>
+          </wp:inline>
+        </w:drawing>
+      </w:r>
+    </w:p>
+    <w:p>
+      <w:pPr>
+        <w:pStyle w:val="Bang"/>
         <w:sectPr>
-          <w:headerReference w:type="default" r:id="rId14"/>
-          <w:footerReference w:type="default" r:id="rId15"/>
+          <w:headerReference w:type="default" r:id="rId16"/>
+          <w:footerReference w:type="default" r:id="rId17"/>
           <w:pgSz w:w="11907" w:h="16840" w:code="9"/>
           <w:pgMar w:top="1418" w:right="1134" w:bottom="1418" w:left="1701" w:header="576" w:footer="576" w:gutter="0"/>
           <w:pgNumType w:start="1"/>
@@ -3875,9 +3747,1128 @@
     </w:p>
     <w:p>
       <w:pPr>
+        <w:pStyle w:val="Cap3"/>
+        <w:numPr>
+          <w:ilvl w:val="2"/>
+          <w:numId w:val="10"/>
+        </w:numPr>
+        <w:rPr>
+          <w:lang w:val="en-US"/>
+        </w:rPr>
+      </w:pPr>
+      <w:r>
+        <w:rPr>
+          <w:lang w:val="en-US"/>
+        </w:rPr>
+        <w:t>Giới thiệu</w:t>
+      </w:r>
+    </w:p>
+    <w:p>
+      <w:pPr>
         <w:pStyle w:val="Doan"/>
+      </w:pPr>
+      <w:r>
+        <w:rPr>
+          <w:b/>
+        </w:rPr>
+        <w:t>Git</w:t>
+      </w:r>
+      <w:r>
+        <w:t> là tên gọi của một Hệ thống quản lý phiên bản phân tán (</w:t>
+      </w:r>
+      <w:r>
+        <w:rPr>
+          <w:i/>
+        </w:rPr>
+        <w:t>Distributed Version Control System</w:t>
+      </w:r>
+      <w:r>
+        <w:t xml:space="preserve"> – DVCS) là một trong những hệ thống quản lý phiên bản phân tán phổ biến nhất hiện nay. DVCS nghĩa là hệ thống giúp mỗi máy tính có thể lưu trữ nhiều phiên bản khác nhau của một mã nguồn được nhân bản (clone) từ một kho chứa mã nguồn (repository), mỗi thay đổi vào mã nguồn trên máy tính sẽ có thể ủy thác (commit) rồi đưa lên máy chủ nơi đặt kho chứa chính. Và một máy tính khác (nếu họ có quyền truy cập) cũng có thể clone lại mã nguồn từ kho chứa hoặc clone lại một tập hợp các thay đổi mới nhất trên máy tính kia. </w:t>
+      </w:r>
+    </w:p>
+    <w:p>
+      <w:pPr>
+        <w:pStyle w:val="Bang"/>
+        <w:keepNext/>
+      </w:pPr>
+      <w:r>
+        <w:rPr>
+          <w:noProof/>
+          <w:lang w:val="en-US"/>
+        </w:rPr>
+        <w:drawing>
+          <wp:inline distT="0" distB="0" distL="0" distR="0" wp14:anchorId="77951792" wp14:editId="66F54C8B">
+            <wp:extent cx="2303813" cy="2594093"/>
+            <wp:effectExtent l="0" t="0" r="1270" b="0"/>
+            <wp:docPr id="1" name="Picture 1" descr="Mô hình hoạt động của DVCS"/>
+            <wp:cNvGraphicFramePr>
+              <a:graphicFrameLocks xmlns:a="http://schemas.openxmlformats.org/drawingml/2006/main" noChangeAspect="1"/>
+            </wp:cNvGraphicFramePr>
+            <a:graphic xmlns:a="http://schemas.openxmlformats.org/drawingml/2006/main">
+              <a:graphicData uri="http://schemas.openxmlformats.org/drawingml/2006/picture">
+                <pic:pic xmlns:pic="http://schemas.openxmlformats.org/drawingml/2006/picture">
+                  <pic:nvPicPr>
+                    <pic:cNvPr id="0" name="Picture 2" descr="Mô hình hoạt động của DVCS"/>
+                    <pic:cNvPicPr>
+                      <a:picLocks noChangeAspect="1" noChangeArrowheads="1"/>
+                    </pic:cNvPicPr>
+                  </pic:nvPicPr>
+                  <pic:blipFill>
+                    <a:blip r:embed="rId18">
+                      <a:extLst>
+                        <a:ext uri="{28A0092B-C50C-407E-A947-70E740481C1C}">
+                          <a14:useLocalDpi xmlns:a14="http://schemas.microsoft.com/office/drawing/2010/main" val="0"/>
+                        </a:ext>
+                      </a:extLst>
+                    </a:blip>
+                    <a:srcRect/>
+                    <a:stretch>
+                      <a:fillRect/>
+                    </a:stretch>
+                  </pic:blipFill>
+                  <pic:spPr bwMode="auto">
+                    <a:xfrm>
+                      <a:off x="0" y="0"/>
+                      <a:ext cx="2323201" cy="2615924"/>
+                    </a:xfrm>
+                    <a:prstGeom prst="rect">
+                      <a:avLst/>
+                    </a:prstGeom>
+                    <a:noFill/>
+                    <a:ln>
+                      <a:noFill/>
+                    </a:ln>
+                  </pic:spPr>
+                </pic:pic>
+              </a:graphicData>
+            </a:graphic>
+          </wp:inline>
+        </w:drawing>
+      </w:r>
+    </w:p>
+    <w:p>
+      <w:pPr>
+        <w:pStyle w:val="Caption"/>
+        <w:jc w:val="center"/>
+      </w:pPr>
+      <w:r>
+        <w:t xml:space="preserve">Hình </w:t>
+      </w:r>
+      <w:fldSimple w:instr=" SEQ Hình \* ARABIC ">
+        <w:r>
+          <w:rPr>
+            <w:noProof/>
+          </w:rPr>
+          <w:t>1</w:t>
+        </w:r>
+      </w:fldSimple>
+      <w:r>
+        <w:t>Mô hình hoạt động của DVCS</w:t>
+      </w:r>
+    </w:p>
+    <w:p/>
+    <w:p>
+      <w:pPr>
+        <w:pStyle w:val="Doan"/>
+      </w:pPr>
+      <w:r>
+        <w:lastRenderedPageBreak/>
+        <w:t xml:space="preserve">Ngoài ra, có một cách hiểu khác về Git đơn giản hơn đó là nó sẽ giúp bạn lưu lại các phiên bản của những lần thay đổi vào mã nguồn và có thể </w:t>
+      </w:r>
+      <w:r>
+        <w:t>đơn giản</w:t>
+      </w:r>
+      <w:r>
+        <w:t xml:space="preserve"> khôi phục lại </w:t>
+      </w:r>
+      <w:r>
+        <w:t>đơn giản</w:t>
+      </w:r>
+      <w:r>
+        <w:t xml:space="preserve"> mà không cần copy lại mã nguồn rồi cấ</w:t>
+      </w:r>
+      <w:r>
+        <w:t xml:space="preserve">t vào đâu đó. Và </w:t>
+      </w:r>
+      <w:r>
+        <w:t xml:space="preserve">người khác có thể xem các thay đổi của bạn ở từng phiên bản,  họ cũng có thể đối chiếu các thay đổi của bạn rồi gộp phiên bản của bạn vào phiên bản của họ. Cuối cùng là tất cả có thể đưa các thay đổi vào mã nguồn của mình lên một kho chứa mã nguồn. </w:t>
+      </w:r>
+    </w:p>
+    <w:p>
+      <w:pPr>
+        <w:pStyle w:val="Doan"/>
+        <w:rPr>
+          <w:lang w:val="en-US"/>
+        </w:rPr>
+      </w:pPr>
+      <w:hyperlink r:id="rId19" w:tgtFrame="_self" w:history="1">
+        <w:r>
+          <w:rPr>
+            <w:rStyle w:val="Hyperlink"/>
+            <w:color w:val="auto"/>
+            <w:u w:val="none"/>
+          </w:rPr>
+          <w:t>GitHub</w:t>
+        </w:r>
+      </w:hyperlink>
+      <w:r>
+        <w:t> là một dịch vụ nổi tiếng cung cấp kho lưu trữ mã nguồn </w:t>
+      </w:r>
+      <w:hyperlink r:id="rId20" w:history="1">
+        <w:r>
+          <w:rPr>
+            <w:rStyle w:val="Hyperlink"/>
+            <w:color w:val="auto"/>
+            <w:u w:val="none"/>
+          </w:rPr>
+          <w:t>Git</w:t>
+        </w:r>
+      </w:hyperlink>
+      <w:r>
+        <w:t> cho các dự án phần mềm. Github có đầy đủ những tính năng của Git, ngoài ra nó còn bổ sung những tính năng về social để các developer tương tác vớ</w:t>
+      </w:r>
+      <w:r>
+        <w:t xml:space="preserve">i nhau, </w:t>
+      </w:r>
+      <w:r>
+        <w:rPr>
+          <w:lang w:val="en-US"/>
+        </w:rPr>
+        <w:t xml:space="preserve">như là : </w:t>
+      </w:r>
+      <w:r>
+        <w:rPr>
+          <w:lang w:val="en-US"/>
+        </w:rPr>
+        <w:t>Wiki, issue</w:t>
+      </w:r>
+      <w:r>
+        <w:rPr>
+          <w:lang w:val="en-US"/>
+        </w:rPr>
+        <w:t>, follow user.</w:t>
+      </w:r>
+    </w:p>
+    <w:p>
+      <w:pPr>
+        <w:pStyle w:val="Doan"/>
+      </w:pPr>
+      <w:r>
+        <w:rPr>
+          <w:lang w:val="en-US"/>
+        </w:rPr>
+        <w:t>GitHub Pages là dịch vụ được tạo bởi GitHub cho phép xuất bản trang web hoặc ứng dụng web bằng cách lưu trữ nó trong kho GitHub miễn phí.</w:t>
+      </w:r>
+      <w:r>
+        <w:rPr>
+          <w:lang w:val="en-US"/>
+        </w:rPr>
+        <w:t xml:space="preserve"> </w:t>
+      </w:r>
+      <w:r>
+        <w:rPr>
+          <w:lang w:val="en-US"/>
+        </w:rPr>
+        <w:t>Tuy nhiên, GitHub Pages không hỗ trợ cơ sở dữ liệu.</w:t>
+      </w:r>
+    </w:p>
+    <w:p>
+      <w:pPr>
+        <w:pStyle w:val="Cap3"/>
+        <w:numPr>
+          <w:ilvl w:val="2"/>
+          <w:numId w:val="10"/>
+        </w:numPr>
+      </w:pPr>
+      <w:r>
+        <w:rPr>
+          <w:lang w:val="en-US"/>
+        </w:rPr>
+        <w:t>Công dụng</w:t>
+      </w:r>
+    </w:p>
+    <w:p>
+      <w:pPr>
+        <w:pStyle w:val="Doan"/>
+      </w:pPr>
+      <w:r>
+        <w:t xml:space="preserve">Nhóm chúng tôi sử dụng GitHub là phương tiện để làm việc online vì những lí do sau đây. </w:t>
+      </w:r>
+    </w:p>
+    <w:p>
+      <w:pPr>
+        <w:pStyle w:val="Doan"/>
+      </w:pPr>
+      <w:r>
+        <w:t xml:space="preserve">Toàn bộ source code được lưu trữ ở một nơi an toàn, các thành viên trong nhóm có thể lấy được source code một cách </w:t>
+      </w:r>
+      <w:r>
+        <w:t>đơn giản</w:t>
+      </w:r>
+      <w:r>
+        <w:t>, ở mọi lúc, mọi nơi, chỉ cần có kết nối Internet là được. Ngoài ra, các thành viên trong nhóm có thể theo dõi những thay đổi và thậm chí biết được người đã thay đổi.</w:t>
+      </w:r>
+    </w:p>
+    <w:p>
+      <w:pPr>
+        <w:pStyle w:val="Doan"/>
+        <w:rPr>
+          <w:lang w:val="en-US"/>
+        </w:rPr>
+      </w:pPr>
+      <w:r>
+        <w:t xml:space="preserve">Các thành viên trong nhóm có thể thoải mái làm công việc mà mình đã được phân công </w:t>
+      </w:r>
+      <w:r>
+        <w:t xml:space="preserve">và cập nhật những thay đổi liên tục </w:t>
+      </w:r>
+      <w:r>
+        <w:t>mà không cần phải thông qua một người trung gian (</w:t>
+      </w:r>
+      <w:r>
+        <w:t>người theo dõi chỉnh sửa để deploy website lên host</w:t>
+      </w:r>
+      <w:r>
+        <w:t>)</w:t>
+      </w:r>
+      <w:r>
+        <w:rPr>
+          <w:lang w:val="en-US"/>
+        </w:rPr>
+        <w:t xml:space="preserve"> và cũng </w:t>
+      </w:r>
+      <w:r>
+        <w:rPr>
+          <w:lang w:val="en-US"/>
+        </w:rPr>
+        <w:t>k</w:t>
+      </w:r>
+      <w:r>
+        <w:rPr>
+          <w:lang w:val="en-US"/>
+        </w:rPr>
+        <w:t>h</w:t>
+      </w:r>
+      <w:r>
+        <w:rPr>
+          <w:lang w:val="en-US"/>
+        </w:rPr>
+        <w:t>ông</w:t>
+      </w:r>
+      <w:r>
+        <w:rPr>
+          <w:lang w:val="en-US"/>
+        </w:rPr>
+        <w:t xml:space="preserve"> phả</w:t>
+      </w:r>
+      <w:r>
+        <w:rPr>
+          <w:lang w:val="en-US"/>
+        </w:rPr>
+        <w:t>i quan tâm</w:t>
+      </w:r>
+      <w:r>
+        <w:rPr>
+          <w:lang w:val="en-US"/>
+        </w:rPr>
+        <w:t xml:space="preserve"> việc bị nhầm lẫn giữa các phiên bản.</w:t>
+      </w:r>
+    </w:p>
+    <w:p>
+      <w:pPr>
+        <w:pStyle w:val="Doan"/>
+        <w:rPr>
+          <w:lang w:val="en-US"/>
+        </w:rPr>
+      </w:pPr>
+      <w:r>
+        <w:rPr>
+          <w:lang w:val="en-US"/>
+        </w:rPr>
+        <w:t xml:space="preserve">Mọi thành viên trong nhóm có thể </w:t>
+      </w:r>
+      <w:r>
+        <w:rPr>
+          <w:lang w:val="en-US"/>
+        </w:rPr>
+        <w:t xml:space="preserve">sắp sếp các công việc cần làm và phân chia công việc </w:t>
+      </w:r>
+      <w:r>
+        <w:rPr>
+          <w:lang w:val="en-US"/>
+        </w:rPr>
+        <w:t>với nhau, theo dõi tiến độ công việc của mình và của thành viên khác.</w:t>
+      </w:r>
+    </w:p>
+    <w:p>
+      <w:pPr>
+        <w:pStyle w:val="Doan"/>
+        <w:rPr>
+          <w:lang w:val="en-US"/>
+        </w:rPr>
+      </w:pPr>
+      <w:r>
+        <w:rPr>
+          <w:lang w:val="en-US"/>
+        </w:rPr>
+        <w:t>GitHub cung cấp dịch vụ GitHub Pages có thể deploy trang web lên host một cách nhanh nhanh chóng, đơn giản và liên tục, miễn phí với dung lượng không giới hạn và có thể xem được trên mọi thiết bị</w:t>
+      </w:r>
+      <w:r>
+        <w:rPr>
+          <w:lang w:val="en-US"/>
+        </w:rPr>
+        <w:t>.</w:t>
+      </w:r>
+      <w:r>
+        <w:br w:type="page"/>
+      </w:r>
+    </w:p>
+    <w:p>
+      <w:pPr>
+        <w:pStyle w:val="Cap2"/>
+        <w:numPr>
+          <w:ilvl w:val="0"/>
+          <w:numId w:val="10"/>
+        </w:numPr>
+        <w:rPr>
+          <w:lang w:val="en-US"/>
+        </w:rPr>
+      </w:pPr>
+      <w:r>
+        <w:rPr>
+          <w:lang w:val="en-US"/>
+        </w:rPr>
+        <w:lastRenderedPageBreak/>
+        <w:t>Sơ lược về trang web và cách thực hiện</w:t>
+      </w:r>
+    </w:p>
+    <w:p>
+      <w:pPr>
+        <w:pStyle w:val="Cap3"/>
+        <w:numPr>
+          <w:ilvl w:val="1"/>
+          <w:numId w:val="10"/>
+        </w:numPr>
+        <w:rPr>
+          <w:lang w:val="en-US"/>
+        </w:rPr>
+      </w:pPr>
+      <w:r>
+        <w:rPr>
+          <w:lang w:val="en-US"/>
+        </w:rPr>
+        <w:t>Giới thiệu về trang web</w:t>
+      </w:r>
+    </w:p>
+    <w:p>
+      <w:pPr>
+        <w:pStyle w:val="Bang"/>
+        <w:keepNext/>
+      </w:pPr>
+      <w:r>
+        <w:rPr>
+          <w:noProof/>
+        </w:rPr>
+        <w:drawing>
+          <wp:inline distT="0" distB="0" distL="0" distR="0" wp14:anchorId="0FE9088B" wp14:editId="3A3038B6">
+            <wp:extent cx="5759450" cy="3104707"/>
+            <wp:effectExtent l="0" t="0" r="0" b="635"/>
+            <wp:docPr id="8" name="Picture 8"/>
+            <wp:cNvGraphicFramePr>
+              <a:graphicFrameLocks xmlns:a="http://schemas.openxmlformats.org/drawingml/2006/main" noChangeAspect="1"/>
+            </wp:cNvGraphicFramePr>
+            <a:graphic xmlns:a="http://schemas.openxmlformats.org/drawingml/2006/main">
+              <a:graphicData uri="http://schemas.openxmlformats.org/drawingml/2006/picture">
+                <pic:pic xmlns:pic="http://schemas.openxmlformats.org/drawingml/2006/picture">
+                  <pic:nvPicPr>
+                    <pic:cNvPr id="1" name=""/>
+                    <pic:cNvPicPr/>
+                  </pic:nvPicPr>
+                  <pic:blipFill>
+                    <a:blip r:embed="rId21"/>
+                    <a:stretch>
+                      <a:fillRect/>
+                    </a:stretch>
+                  </pic:blipFill>
+                  <pic:spPr>
+                    <a:xfrm>
+                      <a:off x="0" y="0"/>
+                      <a:ext cx="5762821" cy="3106524"/>
+                    </a:xfrm>
+                    <a:prstGeom prst="rect">
+                      <a:avLst/>
+                    </a:prstGeom>
+                  </pic:spPr>
+                </pic:pic>
+              </a:graphicData>
+            </a:graphic>
+          </wp:inline>
+        </w:drawing>
+      </w:r>
+    </w:p>
+    <w:p>
+      <w:pPr>
+        <w:pStyle w:val="Caption"/>
+        <w:jc w:val="center"/>
+      </w:pPr>
+      <w:r>
+        <w:t xml:space="preserve">Hình </w:t>
+      </w:r>
+      <w:fldSimple w:instr=" SEQ Hình \* ARABIC ">
+        <w:r>
+          <w:rPr>
+            <w:noProof/>
+          </w:rPr>
+          <w:t>2</w:t>
+        </w:r>
+      </w:fldSimple>
+      <w:r>
+        <w:t xml:space="preserve"> Trang chủ</w:t>
+      </w:r>
+    </w:p>
+    <w:p>
+      <w:pPr>
+        <w:pStyle w:val="Bang"/>
+        <w:keepNext/>
+      </w:pPr>
+      <w:r>
+        <w:rPr>
+          <w:noProof/>
+        </w:rPr>
+        <w:drawing>
+          <wp:inline distT="0" distB="0" distL="0" distR="0" wp14:anchorId="565BFC99" wp14:editId="4A90CF96">
+            <wp:extent cx="5747655" cy="3108960"/>
+            <wp:effectExtent l="0" t="0" r="5715" b="0"/>
+            <wp:docPr id="9" name="Picture 9"/>
+            <wp:cNvGraphicFramePr>
+              <a:graphicFrameLocks xmlns:a="http://schemas.openxmlformats.org/drawingml/2006/main" noChangeAspect="1"/>
+            </wp:cNvGraphicFramePr>
+            <a:graphic xmlns:a="http://schemas.openxmlformats.org/drawingml/2006/main">
+              <a:graphicData uri="http://schemas.openxmlformats.org/drawingml/2006/picture">
+                <pic:pic xmlns:pic="http://schemas.openxmlformats.org/drawingml/2006/picture">
+                  <pic:nvPicPr>
+                    <pic:cNvPr id="1" name=""/>
+                    <pic:cNvPicPr/>
+                  </pic:nvPicPr>
+                  <pic:blipFill>
+                    <a:blip r:embed="rId22"/>
+                    <a:stretch>
+                      <a:fillRect/>
+                    </a:stretch>
+                  </pic:blipFill>
+                  <pic:spPr>
+                    <a:xfrm>
+                      <a:off x="0" y="0"/>
+                      <a:ext cx="5747655" cy="3108960"/>
+                    </a:xfrm>
+                    <a:prstGeom prst="rect">
+                      <a:avLst/>
+                    </a:prstGeom>
+                  </pic:spPr>
+                </pic:pic>
+              </a:graphicData>
+            </a:graphic>
+          </wp:inline>
+        </w:drawing>
+      </w:r>
+    </w:p>
+    <w:p>
+      <w:pPr>
+        <w:pStyle w:val="Caption"/>
+        <w:jc w:val="center"/>
+      </w:pPr>
+      <w:r>
+        <w:t xml:space="preserve">Hình </w:t>
+      </w:r>
+      <w:fldSimple w:instr=" SEQ Hình \* ARABIC ">
+        <w:r>
+          <w:rPr>
+            <w:noProof/>
+          </w:rPr>
+          <w:t>3</w:t>
+        </w:r>
+      </w:fldSimple>
+      <w:r>
+        <w:t xml:space="preserve"> Trang công thức làm món ăn</w:t>
+      </w:r>
+    </w:p>
+    <w:p>
+      <w:pPr>
+        <w:pStyle w:val="Doan"/>
+        <w:rPr>
+          <w:lang w:val="en-US"/>
+        </w:rPr>
+      </w:pPr>
+      <w:r>
+        <w:rPr>
+          <w:lang w:val="en-US"/>
+        </w:rPr>
+        <w:t xml:space="preserve">Trang web của chúng tôi có địa chỉ là </w:t>
+      </w:r>
+      <w:hyperlink r:id="rId23" w:history="1">
+        <w:r>
+          <w:rPr>
+            <w:rStyle w:val="Hyperlink"/>
+            <w:lang w:val="en-US"/>
+          </w:rPr>
+          <w:t>https://vietnamfood.gi</w:t>
+        </w:r>
+        <w:r>
+          <w:rPr>
+            <w:rStyle w:val="Hyperlink"/>
+            <w:lang w:val="en-US"/>
+          </w:rPr>
+          <w:t>t</w:t>
+        </w:r>
+        <w:r>
+          <w:rPr>
+            <w:rStyle w:val="Hyperlink"/>
+            <w:lang w:val="en-US"/>
+          </w:rPr>
+          <w:t>hub.io</w:t>
+        </w:r>
+      </w:hyperlink>
+      <w:r>
+        <w:rPr>
+          <w:lang w:val="en-US"/>
+        </w:rPr>
+        <w:t xml:space="preserve"> </w:t>
+      </w:r>
+    </w:p>
+    <w:p>
+      <w:pPr>
+        <w:pStyle w:val="Doan"/>
+        <w:rPr>
+          <w:lang w:val="en-US"/>
+        </w:rPr>
+      </w:pPr>
+      <w:r>
+        <w:rPr>
+          <w:lang w:val="en-US"/>
+        </w:rPr>
+        <w:t xml:space="preserve">Gồm có 2 page chính: trang chủ và </w:t>
+      </w:r>
+      <w:r>
+        <w:rPr>
+          <w:lang w:val="en-US"/>
+        </w:rPr>
+        <w:t xml:space="preserve">50 </w:t>
+      </w:r>
+      <w:r>
+        <w:rPr>
+          <w:lang w:val="en-US"/>
+        </w:rPr>
+        <w:t>trang chi tiế</w:t>
+      </w:r>
+      <w:r>
+        <w:rPr>
+          <w:lang w:val="en-US"/>
+        </w:rPr>
+        <w:t>t món ăn tương ứng với 50 món.</w:t>
+      </w:r>
+    </w:p>
+    <w:p>
+      <w:pPr>
+        <w:pStyle w:val="Cap4"/>
+        <w:numPr>
+          <w:ilvl w:val="2"/>
+          <w:numId w:val="10"/>
+        </w:numPr>
+      </w:pPr>
+      <w:r>
+        <w:lastRenderedPageBreak/>
+        <w:t>Trang chủ</w:t>
+      </w:r>
+    </w:p>
+    <w:p>
+      <w:pPr>
+        <w:pStyle w:val="Doan"/>
+      </w:pPr>
+      <w:r>
+        <w:rPr>
+          <w:noProof/>
+        </w:rPr>
+        <w:drawing>
+          <wp:anchor distT="0" distB="0" distL="114300" distR="114300" simplePos="0" relativeHeight="251661312" behindDoc="0" locked="0" layoutInCell="1" allowOverlap="1">
+            <wp:simplePos x="0" y="0"/>
+            <wp:positionH relativeFrom="margin">
+              <wp:align>right</wp:align>
+            </wp:positionH>
+            <wp:positionV relativeFrom="paragraph">
+              <wp:posOffset>594995</wp:posOffset>
+            </wp:positionV>
+            <wp:extent cx="2763452" cy="1554480"/>
+            <wp:effectExtent l="0" t="0" r="0" b="7620"/>
+            <wp:wrapTopAndBottom/>
+            <wp:docPr id="13" name="Picture 13"/>
+            <wp:cNvGraphicFramePr>
+              <a:graphicFrameLocks xmlns:a="http://schemas.openxmlformats.org/drawingml/2006/main" noChangeAspect="1"/>
+            </wp:cNvGraphicFramePr>
+            <a:graphic xmlns:a="http://schemas.openxmlformats.org/drawingml/2006/main">
+              <a:graphicData uri="http://schemas.openxmlformats.org/drawingml/2006/picture">
+                <pic:pic xmlns:pic="http://schemas.openxmlformats.org/drawingml/2006/picture">
+                  <pic:nvPicPr>
+                    <pic:cNvPr id="1" name=""/>
+                    <pic:cNvPicPr/>
+                  </pic:nvPicPr>
+                  <pic:blipFill>
+                    <a:blip r:embed="rId24" cstate="print">
+                      <a:extLst>
+                        <a:ext uri="{28A0092B-C50C-407E-A947-70E740481C1C}">
+                          <a14:useLocalDpi xmlns:a14="http://schemas.microsoft.com/office/drawing/2010/main" val="0"/>
+                        </a:ext>
+                      </a:extLst>
+                    </a:blip>
+                    <a:stretch>
+                      <a:fillRect/>
+                    </a:stretch>
+                  </pic:blipFill>
+                  <pic:spPr>
+                    <a:xfrm>
+                      <a:off x="0" y="0"/>
+                      <a:ext cx="2763452" cy="1554480"/>
+                    </a:xfrm>
+                    <a:prstGeom prst="rect">
+                      <a:avLst/>
+                    </a:prstGeom>
+                  </pic:spPr>
+                </pic:pic>
+              </a:graphicData>
+            </a:graphic>
+            <wp14:sizeRelH relativeFrom="margin">
+              <wp14:pctWidth>0</wp14:pctWidth>
+            </wp14:sizeRelH>
+            <wp14:sizeRelV relativeFrom="margin">
+              <wp14:pctHeight>0</wp14:pctHeight>
+            </wp14:sizeRelV>
+          </wp:anchor>
+        </w:drawing>
+      </w:r>
+      <w:r>
+        <w:rPr>
+          <w:rStyle w:val="Emphasis"/>
+          <w:i w:val="0"/>
+          <w:iCs w:val="0"/>
+        </w:rPr>
+        <w:drawing>
+          <wp:anchor distT="0" distB="0" distL="114300" distR="114300" simplePos="0" relativeHeight="251660288" behindDoc="1" locked="0" layoutInCell="1" allowOverlap="1">
+            <wp:simplePos x="0" y="0"/>
+            <wp:positionH relativeFrom="margin">
+              <wp:align>left</wp:align>
+            </wp:positionH>
+            <wp:positionV relativeFrom="paragraph">
+              <wp:posOffset>594670</wp:posOffset>
+            </wp:positionV>
+            <wp:extent cx="2762952" cy="1554480"/>
+            <wp:effectExtent l="0" t="0" r="0" b="7620"/>
+            <wp:wrapTopAndBottom/>
+            <wp:docPr id="12" name="Picture 12"/>
+            <wp:cNvGraphicFramePr>
+              <a:graphicFrameLocks xmlns:a="http://schemas.openxmlformats.org/drawingml/2006/main" noChangeAspect="1"/>
+            </wp:cNvGraphicFramePr>
+            <a:graphic xmlns:a="http://schemas.openxmlformats.org/drawingml/2006/main">
+              <a:graphicData uri="http://schemas.openxmlformats.org/drawingml/2006/picture">
+                <pic:pic xmlns:pic="http://schemas.openxmlformats.org/drawingml/2006/picture">
+                  <pic:nvPicPr>
+                    <pic:cNvPr id="1" name=""/>
+                    <pic:cNvPicPr/>
+                  </pic:nvPicPr>
+                  <pic:blipFill>
+                    <a:blip r:embed="rId25" cstate="print">
+                      <a:extLst>
+                        <a:ext uri="{28A0092B-C50C-407E-A947-70E740481C1C}">
+                          <a14:useLocalDpi xmlns:a14="http://schemas.microsoft.com/office/drawing/2010/main" val="0"/>
+                        </a:ext>
+                      </a:extLst>
+                    </a:blip>
+                    <a:stretch>
+                      <a:fillRect/>
+                    </a:stretch>
+                  </pic:blipFill>
+                  <pic:spPr>
+                    <a:xfrm>
+                      <a:off x="0" y="0"/>
+                      <a:ext cx="2762952" cy="1554480"/>
+                    </a:xfrm>
+                    <a:prstGeom prst="rect">
+                      <a:avLst/>
+                    </a:prstGeom>
+                  </pic:spPr>
+                </pic:pic>
+              </a:graphicData>
+            </a:graphic>
+            <wp14:sizeRelH relativeFrom="margin">
+              <wp14:pctWidth>0</wp14:pctWidth>
+            </wp14:sizeRelH>
+            <wp14:sizeRelV relativeFrom="margin">
+              <wp14:pctHeight>0</wp14:pctHeight>
+            </wp14:sizeRelV>
+          </wp:anchor>
+        </w:drawing>
+      </w:r>
+      <w:r>
+        <w:t>Trang chủ gồ</w:t>
+      </w:r>
+      <w:r>
+        <w:t>m có: phần</w:t>
+      </w:r>
+      <w:r>
+        <w:t xml:space="preserve"> giới thiệ</w:t>
+      </w:r>
+      <w:r>
+        <w:t>u,</w:t>
+      </w:r>
+      <w:r>
+        <w:t xml:space="preserve"> các công thức nấu ăn, form đặt bàn và thông tin liên hệ.</w:t>
+      </w:r>
+    </w:p>
+    <w:p>
+      <w:pPr>
+        <w:pStyle w:val="Doan"/>
+      </w:pPr>
+    </w:p>
+    <w:p>
+      <w:pPr>
+        <w:pStyle w:val="Cap4"/>
+        <w:numPr>
+          <w:ilvl w:val="2"/>
+          <w:numId w:val="10"/>
+        </w:numPr>
+        <w:rPr>
+          <w:lang w:val="en-US"/>
+        </w:rPr>
+      </w:pPr>
+      <w:r>
+        <w:rPr>
+          <w:lang w:val="en-US"/>
+        </w:rPr>
+        <w:t xml:space="preserve"> Trang chi tiết món ăn</w:t>
+      </w:r>
+    </w:p>
+    <w:p>
+      <w:pPr>
+        <w:pStyle w:val="Doan"/>
+      </w:pPr>
+      <w:r>
+        <w:t>Trang chi tiết món ăn gồ</w:t>
+      </w:r>
+      <w:r>
+        <w:t>m có:</w:t>
+      </w:r>
+      <w:r>
+        <w:t xml:space="preserve"> phần </w:t>
+      </w:r>
+      <w:r>
+        <w:t>giới thiệu món ăn, nguyên liệu chuẩn bị và các bước thực hiện món ăn.</w:t>
+      </w:r>
+    </w:p>
+    <w:p>
+      <w:pPr>
+        <w:pStyle w:val="Doan"/>
+        <w:ind w:firstLine="0"/>
+        <w:rPr>
+          <w:lang w:val="en-US"/>
+        </w:rPr>
+      </w:pPr>
+      <w:r>
+        <w:rPr>
+          <w:lang w:val="en-US"/>
+        </w:rPr>
+        <w:t xml:space="preserve"> </w:t>
+      </w:r>
+    </w:p>
+    <w:p>
+      <w:pPr>
+        <w:pStyle w:val="Doan"/>
+        <w:ind w:left="360"/>
+        <w:rPr>
+          <w:lang w:val="en-US"/>
+        </w:rPr>
+      </w:pPr>
+      <w:bookmarkStart w:id="9" w:name="_GoBack"/>
+      <w:bookmarkEnd w:id="9"/>
+    </w:p>
+    <w:p>
+      <w:pPr>
+        <w:spacing w:after="160" w:line="259" w:lineRule="auto"/>
+        <w:rPr>
+          <w:rFonts w:eastAsiaTheme="minorHAnsi"/>
+          <w:sz w:val="26"/>
+          <w:szCs w:val="26"/>
+        </w:rPr>
+      </w:pPr>
+      <w:r>
+        <w:br w:type="page"/>
+      </w:r>
+    </w:p>
+    <w:p>
+      <w:pPr>
+        <w:pStyle w:val="Doan"/>
+        <w:ind w:left="360"/>
+        <w:rPr>
+          <w:lang w:val="en-US"/>
+        </w:rPr>
         <w:sectPr>
-          <w:headerReference w:type="default" r:id="rId16"/>
+          <w:headerReference w:type="default" r:id="rId26"/>
+          <w:type w:val="continuous"/>
+          <w:pgSz w:w="11907" w:h="16840" w:code="9"/>
+          <w:pgMar w:top="1411" w:right="1138" w:bottom="1152" w:left="1699" w:header="576" w:footer="576" w:gutter="0"/>
+          <w:cols w:space="720"/>
+          <w:docGrid w:linePitch="360"/>
+        </w:sectPr>
+      </w:pPr>
+    </w:p>
+    <w:p>
+      <w:pPr>
+        <w:pStyle w:val="Cap1"/>
+        <w:rPr>
+          <w:sz w:val="26"/>
+        </w:rPr>
+      </w:pPr>
+      <w:bookmarkStart w:id="10" w:name="_Toc46476937"/>
+      <w:r>
+        <w:lastRenderedPageBreak/>
+        <w:t>LỜI CẢM ƠN</w:t>
+      </w:r>
+      <w:bookmarkEnd w:id="10"/>
+    </w:p>
+    <w:p>
+      <w:pPr>
+        <w:spacing w:line="288" w:lineRule="auto"/>
+        <w:ind w:firstLine="720"/>
+        <w:jc w:val="both"/>
+        <w:rPr>
+          <w:rFonts w:eastAsiaTheme="minorHAnsi"/>
+          <w:sz w:val="26"/>
+          <w:szCs w:val="26"/>
+          <w:lang w:val="vi-VN"/>
+        </w:rPr>
+      </w:pPr>
+      <w:r>
+        <w:rPr>
+          <w:rFonts w:eastAsiaTheme="minorHAnsi"/>
+          <w:sz w:val="26"/>
+          <w:szCs w:val="26"/>
+          <w:lang w:val="vi-VN"/>
+        </w:rPr>
+        <w:tab/>
+      </w:r>
+      <w:r>
+        <w:rPr>
+          <w:rFonts w:eastAsiaTheme="minorHAnsi"/>
+          <w:sz w:val="26"/>
+          <w:szCs w:val="26"/>
+          <w:lang w:val="vi-VN"/>
+        </w:rPr>
+        <w:tab/>
+      </w:r>
+      <w:r>
+        <w:rPr>
+          <w:rFonts w:eastAsiaTheme="minorHAnsi"/>
+          <w:sz w:val="26"/>
+          <w:szCs w:val="26"/>
+          <w:lang w:val="vi-VN"/>
+        </w:rPr>
+        <w:tab/>
+      </w:r>
+      <w:r>
+        <w:rPr>
+          <w:rFonts w:eastAsiaTheme="minorHAnsi"/>
+          <w:sz w:val="26"/>
+          <w:szCs w:val="26"/>
+          <w:lang w:val="vi-VN"/>
+        </w:rPr>
+        <w:tab/>
+      </w:r>
+      <w:r>
+        <w:rPr>
+          <w:rFonts w:eastAsiaTheme="minorHAnsi"/>
+          <w:sz w:val="26"/>
+          <w:szCs w:val="26"/>
+          <w:lang w:val="vi-VN"/>
+        </w:rPr>
+        <w:tab/>
+      </w:r>
+    </w:p>
+    <w:p>
+      <w:pPr>
+        <w:pStyle w:val="Doan"/>
+        <w:tabs>
+          <w:tab w:val="center" w:pos="7230"/>
+        </w:tabs>
+      </w:pPr>
+      <w:r>
+        <w:tab/>
+      </w:r>
+      <w:r>
+        <w:rPr>
+          <w:lang w:val="en-US"/>
+        </w:rPr>
+        <w:t>Tiền Giang</w:t>
+      </w:r>
+      <w:r>
+        <w:t xml:space="preserve">, ngày </w:t>
+      </w:r>
+      <w:r>
+        <w:t xml:space="preserve">     </w:t>
+      </w:r>
+      <w:r>
+        <w:t xml:space="preserve"> tháng </w:t>
+      </w:r>
+      <w:r>
+        <w:t xml:space="preserve">     </w:t>
+      </w:r>
+      <w:r>
+        <w:t xml:space="preserve"> năm 201</w:t>
+      </w:r>
+      <w:r>
+        <w:t>9</w:t>
+      </w:r>
+    </w:p>
+    <w:p>
+      <w:pPr>
+        <w:pStyle w:val="Doan"/>
+        <w:tabs>
+          <w:tab w:val="center" w:pos="2977"/>
+          <w:tab w:val="center" w:pos="7230"/>
+        </w:tabs>
+      </w:pPr>
+      <w:r>
+        <w:tab/>
+      </w:r>
+      <w:r>
+        <w:t>Sinh viên thực hiện</w:t>
+      </w:r>
+      <w:r>
+        <w:tab/>
+      </w:r>
+      <w:r>
+        <w:t>Sinh viên thực hiện</w:t>
+      </w:r>
+    </w:p>
+    <w:p>
+      <w:pPr>
+        <w:pStyle w:val="Doan"/>
+        <w:tabs>
+          <w:tab w:val="center" w:pos="2977"/>
+          <w:tab w:val="center" w:pos="7230"/>
+        </w:tabs>
+        <w:rPr>
+          <w:i/>
+        </w:rPr>
+      </w:pPr>
+      <w:r>
+        <w:tab/>
+      </w:r>
+      <w:r>
+        <w:rPr>
+          <w:i/>
+        </w:rPr>
+        <w:t>(K</w:t>
+      </w:r>
+      <w:r>
+        <w:rPr>
+          <w:i/>
+        </w:rPr>
+        <w:t>ý và ghi rõ họ tên)</w:t>
+      </w:r>
+      <w:r>
+        <w:rPr>
+          <w:i/>
+        </w:rPr>
+        <w:tab/>
+        <w:t>(K</w:t>
+      </w:r>
+      <w:r>
+        <w:rPr>
+          <w:i/>
+        </w:rPr>
+        <w:t>ý và ghi rõ họ tên)</w:t>
+      </w:r>
+    </w:p>
+    <w:p>
+      <w:pPr>
+        <w:pStyle w:val="Doan"/>
+        <w:tabs>
+          <w:tab w:val="center" w:pos="2977"/>
+          <w:tab w:val="center" w:pos="7230"/>
+        </w:tabs>
+        <w:rPr>
+          <w:i/>
+        </w:rPr>
+      </w:pPr>
+    </w:p>
+    <w:p>
+      <w:pPr>
+        <w:pStyle w:val="Doan"/>
+        <w:tabs>
+          <w:tab w:val="center" w:pos="2977"/>
+          <w:tab w:val="center" w:pos="7230"/>
+        </w:tabs>
+        <w:rPr>
+          <w:i/>
+        </w:rPr>
+      </w:pPr>
+    </w:p>
+    <w:p>
+      <w:pPr>
+        <w:pStyle w:val="Doan"/>
+        <w:tabs>
+          <w:tab w:val="center" w:pos="2977"/>
+          <w:tab w:val="center" w:pos="7230"/>
+        </w:tabs>
+        <w:rPr>
+          <w:i/>
+        </w:rPr>
+      </w:pPr>
+    </w:p>
+    <w:p>
+      <w:pPr>
+        <w:pStyle w:val="Doan"/>
+        <w:tabs>
+          <w:tab w:val="center" w:pos="2977"/>
+          <w:tab w:val="center" w:pos="7230"/>
+        </w:tabs>
+        <w:rPr>
+          <w:b/>
+          <w:lang w:val="en-US"/>
+        </w:rPr>
+      </w:pPr>
+      <w:r>
+        <w:rPr>
+          <w:i/>
+        </w:rPr>
+        <w:tab/>
+      </w:r>
+      <w:r>
+        <w:rPr>
+          <w:b/>
+          <w:lang w:val="en-US"/>
+        </w:rPr>
+        <w:t>Nguyễn Văn A</w:t>
+      </w:r>
+      <w:r>
+        <w:rPr>
+          <w:b/>
+          <w:lang w:val="en-US"/>
+        </w:rPr>
+        <w:tab/>
+        <w:t>Nguyễn Văn B</w:t>
+      </w:r>
+    </w:p>
+    <w:p>
+      <w:pPr>
+        <w:pStyle w:val="Doan"/>
+        <w:tabs>
+          <w:tab w:val="center" w:pos="2977"/>
+          <w:tab w:val="center" w:pos="7230"/>
+        </w:tabs>
+        <w:rPr>
+          <w:b/>
+          <w:lang w:val="en-US"/>
+        </w:rPr>
+        <w:sectPr>
+          <w:headerReference w:type="default" r:id="rId27"/>
           <w:type w:val="continuous"/>
           <w:pgSz w:w="11907" w:h="16840" w:code="9"/>
           <w:pgMar w:top="1418" w:right="1134" w:bottom="1418" w:left="1701" w:header="1020" w:footer="680" w:gutter="0"/>
@@ -3885,116 +4876,6 @@
           <w:docGrid w:linePitch="360"/>
         </w:sectPr>
       </w:pPr>
-      <w:r>
-        <w:br w:type="page"/>
-      </w:r>
-    </w:p>
-    <w:p>
-      <w:pPr>
-        <w:pStyle w:val="Cap1"/>
-        <w:rPr>
-          <w:sz w:val="26"/>
-        </w:rPr>
-      </w:pPr>
-      <w:bookmarkStart w:id="10" w:name="_Toc46449214"/>
-      <w:r>
-        <w:lastRenderedPageBreak/>
-        <w:t>LỜI CẢM ƠN</w:t>
-      </w:r>
-      <w:bookmarkEnd w:id="10"/>
-    </w:p>
-    <w:p>
-      <w:pPr>
-        <w:spacing w:line="288" w:lineRule="auto"/>
-        <w:ind w:firstLine="720"/>
-        <w:jc w:val="both"/>
-        <w:rPr>
-          <w:rFonts w:eastAsiaTheme="minorHAnsi"/>
-          <w:sz w:val="26"/>
-          <w:szCs w:val="26"/>
-          <w:lang w:val="vi-VN"/>
-        </w:rPr>
-      </w:pPr>
-      <w:r>
-        <w:rPr>
-          <w:rFonts w:eastAsiaTheme="minorHAnsi"/>
-          <w:sz w:val="26"/>
-          <w:szCs w:val="26"/>
-          <w:lang w:val="vi-VN"/>
-        </w:rPr>
-        <w:tab/>
-      </w:r>
-      <w:r>
-        <w:rPr>
-          <w:rFonts w:eastAsiaTheme="minorHAnsi"/>
-          <w:sz w:val="26"/>
-          <w:szCs w:val="26"/>
-          <w:lang w:val="vi-VN"/>
-        </w:rPr>
-        <w:tab/>
-      </w:r>
-      <w:r>
-        <w:rPr>
-          <w:rFonts w:eastAsiaTheme="minorHAnsi"/>
-          <w:sz w:val="26"/>
-          <w:szCs w:val="26"/>
-          <w:lang w:val="vi-VN"/>
-        </w:rPr>
-        <w:tab/>
-      </w:r>
-      <w:r>
-        <w:rPr>
-          <w:rFonts w:eastAsiaTheme="minorHAnsi"/>
-          <w:sz w:val="26"/>
-          <w:szCs w:val="26"/>
-          <w:lang w:val="vi-VN"/>
-        </w:rPr>
-        <w:tab/>
-      </w:r>
-      <w:r>
-        <w:rPr>
-          <w:rFonts w:eastAsiaTheme="minorHAnsi"/>
-          <w:sz w:val="26"/>
-          <w:szCs w:val="26"/>
-          <w:lang w:val="vi-VN"/>
-        </w:rPr>
-        <w:tab/>
-      </w:r>
-    </w:p>
-    <w:p>
-      <w:pPr>
-        <w:pStyle w:val="Doan"/>
-        <w:tabs>
-          <w:tab w:val="center" w:pos="7230"/>
-        </w:tabs>
-      </w:pPr>
-      <w:r>
-        <w:tab/>
-      </w:r>
-      <w:r>
-        <w:rPr>
-          <w:lang w:val="en-US"/>
-        </w:rPr>
-        <w:t>Tiền Giang</w:t>
-      </w:r>
-      <w:r>
-        <w:t xml:space="preserve">, ngày </w:t>
-      </w:r>
-      <w:r>
-        <w:t xml:space="preserve">     </w:t>
-      </w:r>
-      <w:r>
-        <w:t xml:space="preserve"> tháng </w:t>
-      </w:r>
-      <w:r>
-        <w:t xml:space="preserve">     </w:t>
-      </w:r>
-      <w:r>
-        <w:t xml:space="preserve"> năm 201</w:t>
-      </w:r>
-      <w:r>
-        <w:t>9</w:t>
-      </w:r>
     </w:p>
     <w:p>
       <w:pPr>
@@ -4003,158 +4884,6 @@
           <w:tab w:val="center" w:pos="2977"/>
           <w:tab w:val="center" w:pos="7230"/>
         </w:tabs>
-      </w:pPr>
-      <w:r>
-        <w:tab/>
-      </w:r>
-      <w:r>
-        <w:t>Sinh viên thực hiện</w:t>
-      </w:r>
-      <w:r>
-        <w:tab/>
-      </w:r>
-      <w:r>
-        <w:t>Sinh viên thực hiện</w:t>
-      </w:r>
-    </w:p>
-    <w:p>
-      <w:pPr>
-        <w:pStyle w:val="Doan"/>
-        <w:tabs>
-          <w:tab w:val="center" w:pos="2977"/>
-          <w:tab w:val="center" w:pos="7230"/>
-        </w:tabs>
-        <w:rPr>
-          <w:i/>
-        </w:rPr>
-      </w:pPr>
-      <w:r>
-        <w:tab/>
-      </w:r>
-      <w:r>
-        <w:rPr>
-          <w:i/>
-        </w:rPr>
-        <w:t>(K</w:t>
-      </w:r>
-      <w:r>
-        <w:rPr>
-          <w:i/>
-        </w:rPr>
-        <w:t>ý và ghi rõ họ tên)</w:t>
-      </w:r>
-      <w:r>
-        <w:rPr>
-          <w:i/>
-        </w:rPr>
-        <w:tab/>
-        <w:t>(K</w:t>
-      </w:r>
-      <w:r>
-        <w:rPr>
-          <w:i/>
-        </w:rPr>
-        <w:t>ý và ghi rõ họ tên)</w:t>
-      </w:r>
-    </w:p>
-    <w:p>
-      <w:pPr>
-        <w:pStyle w:val="Doan"/>
-        <w:tabs>
-          <w:tab w:val="center" w:pos="2977"/>
-          <w:tab w:val="center" w:pos="7230"/>
-        </w:tabs>
-        <w:rPr>
-          <w:i/>
-        </w:rPr>
-      </w:pPr>
-    </w:p>
-    <w:p>
-      <w:pPr>
-        <w:pStyle w:val="Doan"/>
-        <w:tabs>
-          <w:tab w:val="center" w:pos="2977"/>
-          <w:tab w:val="center" w:pos="7230"/>
-        </w:tabs>
-        <w:rPr>
-          <w:i/>
-        </w:rPr>
-      </w:pPr>
-    </w:p>
-    <w:p>
-      <w:pPr>
-        <w:pStyle w:val="Doan"/>
-        <w:tabs>
-          <w:tab w:val="center" w:pos="2977"/>
-          <w:tab w:val="center" w:pos="7230"/>
-        </w:tabs>
-        <w:rPr>
-          <w:i/>
-        </w:rPr>
-      </w:pPr>
-    </w:p>
-    <w:p>
-      <w:pPr>
-        <w:pStyle w:val="Doan"/>
-        <w:tabs>
-          <w:tab w:val="center" w:pos="2977"/>
-          <w:tab w:val="center" w:pos="7230"/>
-        </w:tabs>
-        <w:rPr>
-          <w:b/>
-          <w:lang w:val="en-US"/>
-        </w:rPr>
-      </w:pPr>
-      <w:r>
-        <w:rPr>
-          <w:i/>
-        </w:rPr>
-        <w:tab/>
-      </w:r>
-      <w:r>
-        <w:rPr>
-          <w:b/>
-          <w:lang w:val="en-US"/>
-        </w:rPr>
-        <w:t>Nguyễn Văn A</w:t>
-      </w:r>
-      <w:r>
-        <w:rPr>
-          <w:b/>
-          <w:lang w:val="en-US"/>
-        </w:rPr>
-        <w:tab/>
-        <w:t>Nguyễn Văn B</w:t>
-      </w:r>
-    </w:p>
-    <w:p>
-      <w:pPr>
-        <w:pStyle w:val="Doan"/>
-        <w:tabs>
-          <w:tab w:val="center" w:pos="2977"/>
-          <w:tab w:val="center" w:pos="7230"/>
-        </w:tabs>
-        <w:rPr>
-          <w:b/>
-          <w:lang w:val="en-US"/>
-        </w:rPr>
-        <w:sectPr>
-          <w:headerReference w:type="default" r:id="rId17"/>
-          <w:type w:val="continuous"/>
-          <w:pgSz w:w="11907" w:h="16840" w:code="9"/>
-          <w:pgMar w:top="1418" w:right="1134" w:bottom="1418" w:left="1701" w:header="1020" w:footer="680" w:gutter="0"/>
-          <w:cols w:space="720"/>
-          <w:docGrid w:linePitch="360"/>
-        </w:sectPr>
-      </w:pPr>
-    </w:p>
-    <w:p>
-      <w:pPr>
-        <w:pStyle w:val="Doan"/>
-        <w:tabs>
-          <w:tab w:val="center" w:pos="2977"/>
-          <w:tab w:val="center" w:pos="7230"/>
-        </w:tabs>
         <w:rPr>
           <w:b/>
           <w:lang w:val="en-US"/>
@@ -4184,7 +4913,7 @@
           <w:lang w:val="en-US"/>
         </w:rPr>
       </w:pPr>
-      <w:bookmarkStart w:id="11" w:name="_Toc46449215"/>
+      <w:bookmarkStart w:id="11" w:name="_Toc46476938"/>
       <w:r>
         <w:lastRenderedPageBreak/>
         <w:t>TÀI LIỆU THAM KHẢO</w:t>
@@ -4229,7 +4958,7 @@
       </w:r>
     </w:p>
     <w:sectPr>
-      <w:headerReference w:type="default" r:id="rId18"/>
+      <w:headerReference w:type="default" r:id="rId28"/>
       <w:type w:val="continuous"/>
       <w:pgSz w:w="11907" w:h="16840" w:code="9"/>
       <w:pgMar w:top="1418" w:right="1134" w:bottom="1418" w:left="1701" w:header="1020" w:footer="680" w:gutter="0"/>
@@ -4764,7 +5493,7 @@
             <w:noProof/>
             <w:sz w:val="26"/>
           </w:rPr>
-          <w:t>6</w:t>
+          <w:t>9</w:t>
         </w:r>
         <w:r>
           <w:rPr>
@@ -5129,13 +5858,10 @@
   <w:p>
     <w:pPr>
       <w:pStyle w:val="Header"/>
-      <w:tabs>
-        <w:tab w:val="clear" w:pos="4680"/>
-        <w:tab w:val="clear" w:pos="9360"/>
-        <w:tab w:val="right" w:pos="9072"/>
-      </w:tabs>
-      <w:spacing w:line="360" w:lineRule="auto"/>
-      <w:ind w:right="51"/>
+      <w:rPr>
+        <w:i/>
+        <w:noProof/>
+      </w:rPr>
     </w:pPr>
     <w:r>
       <w:rPr>
@@ -5145,7 +5871,7 @@
       <mc:AlternateContent>
         <mc:Choice Requires="wps">
           <w:drawing>
-            <wp:anchor distT="0" distB="0" distL="114300" distR="114300" simplePos="0" relativeHeight="251679744" behindDoc="0" locked="0" layoutInCell="1" allowOverlap="1" wp14:anchorId="738DFD48" wp14:editId="293AAC8B">
+            <wp:anchor distT="0" distB="0" distL="114300" distR="114300" simplePos="0" relativeHeight="251689984" behindDoc="0" locked="0" layoutInCell="1" allowOverlap="1" wp14:anchorId="24F86E1B" wp14:editId="69A4BC40">
               <wp:simplePos x="0" y="0"/>
               <wp:positionH relativeFrom="column">
                 <wp:posOffset>-28575</wp:posOffset>
@@ -5156,7 +5882,7 @@
               <wp:extent cx="5976000" cy="0"/>
               <wp:effectExtent l="0" t="19050" r="24765" b="19050"/>
               <wp:wrapNone/>
-              <wp:docPr id="264" name="Straight Connector 264"/>
+              <wp:docPr id="7" name="Straight Connector 7"/>
               <wp:cNvGraphicFramePr>
                 <a:graphicFrameLocks xmlns:a="http://schemas.openxmlformats.org/drawingml/2006/main"/>
               </wp:cNvGraphicFramePr>
@@ -5206,7 +5932,7 @@
         </mc:Choice>
         <mc:Fallback>
           <w:pict>
-            <v:line w14:anchorId="1BBD060E" id="Straight Connector 264" o:spid="_x0000_s1026" style="position:absolute;z-index:251679744;visibility:visible;mso-wrap-style:square;mso-width-percent:0;mso-height-percent:0;mso-wrap-distance-left:9pt;mso-wrap-distance-top:0;mso-wrap-distance-right:9pt;mso-wrap-distance-bottom:0;mso-position-horizontal:absolute;mso-position-horizontal-relative:text;mso-position-vertical:absolute;mso-position-vertical-relative:text;mso-width-percent:0;mso-height-percent:0;mso-width-relative:page;mso-height-relative:page" from="-2.25pt,17.6pt" to="468.3pt,17.6pt" o:gfxdata="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" strokeweight="3pt">
+            <v:line w14:anchorId="0E00C11E" id="Straight Connector 7" o:spid="_x0000_s1026" style="position:absolute;z-index:251689984;visibility:visible;mso-wrap-style:square;mso-width-percent:0;mso-height-percent:0;mso-wrap-distance-left:9pt;mso-wrap-distance-top:0;mso-wrap-distance-right:9pt;mso-wrap-distance-bottom:0;mso-position-horizontal:absolute;mso-position-horizontal-relative:text;mso-position-vertical:absolute;mso-position-vertical-relative:text;mso-width-percent:0;mso-height-percent:0;mso-width-relative:page;mso-height-relative:page" from="-2.25pt,17.6pt" to="468.3pt,17.6pt" o:gfxdata="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" strokeweight="3pt">
               <v:stroke linestyle="thinThick"/>
             </v:line>
           </w:pict>
@@ -5216,11 +5942,15 @@
     <w:r>
       <w:rPr>
         <w:i/>
-        <w:sz w:val="26"/>
-        <w:szCs w:val="26"/>
-      </w:rPr>
-      <w:t>Chương VI: Kết luận và kiến nghị</w:t>
+        <w:noProof/>
+      </w:rPr>
+      <w:t>Phân tích thiết kế</w:t>
     </w:r>
+  </w:p>
+  <w:p>
+    <w:pPr>
+      <w:pStyle w:val="Header"/>
+    </w:pPr>
   </w:p>
 </w:hdr>
 </file>
@@ -5470,6 +6200,119 @@
 <file path=word/numbering.xml><?xml version="1.0" encoding="utf-8"?>
 <w:numbering xmlns:wpc="http://schemas.microsoft.com/office/word/2010/wordprocessingCanvas" xmlns:cx="http://schemas.microsoft.com/office/drawing/2014/chartex" xmlns:cx1="http://schemas.microsoft.com/office/drawing/2015/9/8/chartex" xmlns:mc="http://schemas.openxmlformats.org/markup-compatibility/2006" xmlns:o="urn:schemas-microsoft-com:office:office" xmlns:r="http://schemas.openxmlformats.org/officeDocument/2006/relationships" xmlns:m="http://schemas.openxmlformats.org/officeDocument/2006/math" xmlns:v="urn:schemas-microsoft-com:vml" xmlns:wp14="http://schemas.microsoft.com/office/word/2010/wordprocessingDrawing" xmlns:wp="http://schemas.openxmlformats.org/drawingml/2006/wordprocessingDrawing" xmlns:w10="urn:schemas-microsoft-com:office:word" xmlns:w="http://schemas.openxmlformats.org/wordprocessingml/2006/main" xmlns:w14="http://schemas.microsoft.com/office/word/2010/wordml" xmlns:w15="http://schemas.microsoft.com/office/word/2012/wordml" xmlns:w16se="http://schemas.microsoft.com/office/word/2015/wordml/symex" xmlns:wpg="http://schemas.microsoft.com/office/word/2010/wordprocessingGroup" xmlns:wpi="http://schemas.microsoft.com/office/word/2010/wordprocessingInk" xmlns:wne="http://schemas.microsoft.com/office/word/2006/wordml" xmlns:wps="http://schemas.microsoft.com/office/word/2010/wordprocessingShape" mc:Ignorable="w14 w15 w16se wp14">
   <w:abstractNum w:abstractNumId="0" w15:restartNumberingAfterBreak="0">
+    <w:nsid w:val="0A410FE9"/>
+    <w:multiLevelType w:val="hybridMultilevel"/>
+    <w:tmpl w:val="FF282D24"/>
+    <w:lvl w:ilvl="0" w:tplc="04090001">
+      <w:start w:val="1"/>
+      <w:numFmt w:val="bullet"/>
+      <w:lvlText w:val=""/>
+      <w:lvlJc w:val="left"/>
+      <w:pPr>
+        <w:ind w:left="1440" w:hanging="360"/>
+      </w:pPr>
+      <w:rPr>
+        <w:rFonts w:ascii="Symbol" w:hAnsi="Symbol" w:hint="default"/>
+      </w:rPr>
+    </w:lvl>
+    <w:lvl w:ilvl="1" w:tplc="04090003" w:tentative="1">
+      <w:start w:val="1"/>
+      <w:numFmt w:val="bullet"/>
+      <w:lvlText w:val="o"/>
+      <w:lvlJc w:val="left"/>
+      <w:pPr>
+        <w:ind w:left="2160" w:hanging="360"/>
+      </w:pPr>
+      <w:rPr>
+        <w:rFonts w:ascii="Courier New" w:hAnsi="Courier New" w:cs="Courier New" w:hint="default"/>
+      </w:rPr>
+    </w:lvl>
+    <w:lvl w:ilvl="2" w:tplc="04090005" w:tentative="1">
+      <w:start w:val="1"/>
+      <w:numFmt w:val="bullet"/>
+      <w:lvlText w:val=""/>
+      <w:lvlJc w:val="left"/>
+      <w:pPr>
+        <w:ind w:left="2880" w:hanging="360"/>
+      </w:pPr>
+      <w:rPr>
+        <w:rFonts w:ascii="Wingdings" w:hAnsi="Wingdings" w:hint="default"/>
+      </w:rPr>
+    </w:lvl>
+    <w:lvl w:ilvl="3" w:tplc="04090001" w:tentative="1">
+      <w:start w:val="1"/>
+      <w:numFmt w:val="bullet"/>
+      <w:lvlText w:val=""/>
+      <w:lvlJc w:val="left"/>
+      <w:pPr>
+        <w:ind w:left="3600" w:hanging="360"/>
+      </w:pPr>
+      <w:rPr>
+        <w:rFonts w:ascii="Symbol" w:hAnsi="Symbol" w:hint="default"/>
+      </w:rPr>
+    </w:lvl>
+    <w:lvl w:ilvl="4" w:tplc="04090003" w:tentative="1">
+      <w:start w:val="1"/>
+      <w:numFmt w:val="bullet"/>
+      <w:lvlText w:val="o"/>
+      <w:lvlJc w:val="left"/>
+      <w:pPr>
+        <w:ind w:left="4320" w:hanging="360"/>
+      </w:pPr>
+      <w:rPr>
+        <w:rFonts w:ascii="Courier New" w:hAnsi="Courier New" w:cs="Courier New" w:hint="default"/>
+      </w:rPr>
+    </w:lvl>
+    <w:lvl w:ilvl="5" w:tplc="04090005" w:tentative="1">
+      <w:start w:val="1"/>
+      <w:numFmt w:val="bullet"/>
+      <w:lvlText w:val=""/>
+      <w:lvlJc w:val="left"/>
+      <w:pPr>
+        <w:ind w:left="5040" w:hanging="360"/>
+      </w:pPr>
+      <w:rPr>
+        <w:rFonts w:ascii="Wingdings" w:hAnsi="Wingdings" w:hint="default"/>
+      </w:rPr>
+    </w:lvl>
+    <w:lvl w:ilvl="6" w:tplc="04090001" w:tentative="1">
+      <w:start w:val="1"/>
+      <w:numFmt w:val="bullet"/>
+      <w:lvlText w:val=""/>
+      <w:lvlJc w:val="left"/>
+      <w:pPr>
+        <w:ind w:left="5760" w:hanging="360"/>
+      </w:pPr>
+      <w:rPr>
+        <w:rFonts w:ascii="Symbol" w:hAnsi="Symbol" w:hint="default"/>
+      </w:rPr>
+    </w:lvl>
+    <w:lvl w:ilvl="7" w:tplc="04090003" w:tentative="1">
+      <w:start w:val="1"/>
+      <w:numFmt w:val="bullet"/>
+      <w:lvlText w:val="o"/>
+      <w:lvlJc w:val="left"/>
+      <w:pPr>
+        <w:ind w:left="6480" w:hanging="360"/>
+      </w:pPr>
+      <w:rPr>
+        <w:rFonts w:ascii="Courier New" w:hAnsi="Courier New" w:cs="Courier New" w:hint="default"/>
+      </w:rPr>
+    </w:lvl>
+    <w:lvl w:ilvl="8" w:tplc="04090005" w:tentative="1">
+      <w:start w:val="1"/>
+      <w:numFmt w:val="bullet"/>
+      <w:lvlText w:val=""/>
+      <w:lvlJc w:val="left"/>
+      <w:pPr>
+        <w:ind w:left="7200" w:hanging="360"/>
+      </w:pPr>
+      <w:rPr>
+        <w:rFonts w:ascii="Wingdings" w:hAnsi="Wingdings" w:hint="default"/>
+      </w:rPr>
+    </w:lvl>
+  </w:abstractNum>
+  <w:abstractNum w:abstractNumId="1" w15:restartNumberingAfterBreak="0">
     <w:nsid w:val="0DF40CB5"/>
     <w:multiLevelType w:val="multilevel"/>
     <w:tmpl w:val="E6F4E34A"/>
@@ -5590,7 +6433,7 @@
       </w:rPr>
     </w:lvl>
   </w:abstractNum>
-  <w:abstractNum w:abstractNumId="1" w15:restartNumberingAfterBreak="0">
+  <w:abstractNum w:abstractNumId="2" w15:restartNumberingAfterBreak="0">
     <w:nsid w:val="4B50792F"/>
     <w:multiLevelType w:val="hybridMultilevel"/>
     <w:tmpl w:val="5088ECFA"/>
@@ -5710,7 +6553,7 @@
       </w:pPr>
     </w:lvl>
   </w:abstractNum>
-  <w:abstractNum w:abstractNumId="2" w15:restartNumberingAfterBreak="0">
+  <w:abstractNum w:abstractNumId="3" w15:restartNumberingAfterBreak="0">
     <w:nsid w:val="53257515"/>
     <w:multiLevelType w:val="multilevel"/>
     <w:tmpl w:val="EBD26C78"/>
@@ -5853,7 +6696,7 @@
       </w:rPr>
     </w:lvl>
   </w:abstractNum>
-  <w:abstractNum w:abstractNumId="3" w15:restartNumberingAfterBreak="0">
+  <w:abstractNum w:abstractNumId="4" w15:restartNumberingAfterBreak="0">
     <w:nsid w:val="62C312D5"/>
     <w:multiLevelType w:val="hybridMultilevel"/>
     <w:tmpl w:val="8B2815A0"/>
@@ -5962,7 +6805,7 @@
       </w:pPr>
     </w:lvl>
   </w:abstractNum>
-  <w:abstractNum w:abstractNumId="4" w15:restartNumberingAfterBreak="0">
+  <w:abstractNum w:abstractNumId="5" w15:restartNumberingAfterBreak="0">
     <w:nsid w:val="6677245B"/>
     <w:multiLevelType w:val="multilevel"/>
     <w:tmpl w:val="E0C450E6"/>
@@ -6104,7 +6947,7 @@
       </w:rPr>
     </w:lvl>
   </w:abstractNum>
-  <w:abstractNum w:abstractNumId="5" w15:restartNumberingAfterBreak="0">
+  <w:abstractNum w:abstractNumId="6" w15:restartNumberingAfterBreak="0">
     <w:nsid w:val="680A2371"/>
     <w:multiLevelType w:val="hybridMultilevel"/>
     <w:tmpl w:val="CB283524"/>
@@ -6222,7 +7065,7 @@
       </w:pPr>
     </w:lvl>
   </w:abstractNum>
-  <w:abstractNum w:abstractNumId="6" w15:restartNumberingAfterBreak="0">
+  <w:abstractNum w:abstractNumId="7" w15:restartNumberingAfterBreak="0">
     <w:nsid w:val="6EE47304"/>
     <w:multiLevelType w:val="multilevel"/>
     <w:tmpl w:val="DE16897E"/>
@@ -6364,7 +7207,7 @@
       </w:rPr>
     </w:lvl>
   </w:abstractNum>
-  <w:abstractNum w:abstractNumId="7" w15:restartNumberingAfterBreak="0">
+  <w:abstractNum w:abstractNumId="8" w15:restartNumberingAfterBreak="0">
     <w:nsid w:val="738F7400"/>
     <w:multiLevelType w:val="multilevel"/>
     <w:tmpl w:val="E7A2C194"/>
@@ -6507,7 +7350,7 @@
       </w:rPr>
     </w:lvl>
   </w:abstractNum>
-  <w:abstractNum w:abstractNumId="8" w15:restartNumberingAfterBreak="0">
+  <w:abstractNum w:abstractNumId="9" w15:restartNumberingAfterBreak="0">
     <w:nsid w:val="7BB80C8C"/>
     <w:multiLevelType w:val="hybridMultilevel"/>
     <w:tmpl w:val="C12E83BE"/>
@@ -6619,7 +7462,7 @@
       </w:rPr>
     </w:lvl>
   </w:abstractNum>
-  <w:abstractNum w:abstractNumId="9" w15:restartNumberingAfterBreak="0">
+  <w:abstractNum w:abstractNumId="10" w15:restartNumberingAfterBreak="0">
     <w:nsid w:val="7FDC5CBD"/>
     <w:multiLevelType w:val="hybridMultilevel"/>
     <w:tmpl w:val="0E8C5344"/>
@@ -6710,33 +7553,36 @@
     </w:lvl>
   </w:abstractNum>
   <w:num w:numId="1">
+    <w:abstractNumId w:val="2"/>
+  </w:num>
+  <w:num w:numId="2">
+    <w:abstractNumId w:val="6"/>
+  </w:num>
+  <w:num w:numId="3">
+    <w:abstractNumId w:val="4"/>
+  </w:num>
+  <w:num w:numId="4">
+    <w:abstractNumId w:val="7"/>
+  </w:num>
+  <w:num w:numId="5">
+    <w:abstractNumId w:val="5"/>
+  </w:num>
+  <w:num w:numId="6">
+    <w:abstractNumId w:val="3"/>
+  </w:num>
+  <w:num w:numId="7">
+    <w:abstractNumId w:val="8"/>
+  </w:num>
+  <w:num w:numId="8">
+    <w:abstractNumId w:val="10"/>
+  </w:num>
+  <w:num w:numId="9">
+    <w:abstractNumId w:val="9"/>
+  </w:num>
+  <w:num w:numId="10">
     <w:abstractNumId w:val="1"/>
   </w:num>
-  <w:num w:numId="2">
-    <w:abstractNumId w:val="5"/>
-  </w:num>
-  <w:num w:numId="3">
-    <w:abstractNumId w:val="3"/>
-  </w:num>
-  <w:num w:numId="4">
-    <w:abstractNumId w:val="6"/>
-  </w:num>
-  <w:num w:numId="5">
-    <w:abstractNumId w:val="4"/>
-  </w:num>
-  <w:num w:numId="6">
-    <w:abstractNumId w:val="2"/>
-  </w:num>
-  <w:num w:numId="7">
-    <w:abstractNumId w:val="7"/>
-  </w:num>
-  <w:num w:numId="8">
-    <w:abstractNumId w:val="9"/>
-  </w:num>
-  <w:num w:numId="9">
-    <w:abstractNumId w:val="8"/>
-  </w:num>
-  <w:num w:numId="10">
+  <w:num w:numId="11">
     <w:abstractNumId w:val="0"/>
   </w:num>
   <w:numIdMacAtCleanup w:val="10"/>
@@ -8527,6 +9373,25 @@
       <w:szCs w:val="20"/>
     </w:rPr>
   </w:style>
+  <w:style w:type="paragraph" w:styleId="Caption">
+    <w:name w:val="caption"/>
+    <w:basedOn w:val="Normal"/>
+    <w:next w:val="Normal"/>
+    <w:uiPriority w:val="35"/>
+    <w:unhideWhenUsed/>
+    <w:qFormat/>
+    <w:rsid w:val="00E14638"/>
+    <w:pPr>
+      <w:spacing w:after="200"/>
+    </w:pPr>
+    <w:rPr>
+      <w:i/>
+      <w:iCs/>
+      <w:color w:val="44546A" w:themeColor="text2"/>
+      <w:sz w:val="18"/>
+      <w:szCs w:val="18"/>
+    </w:rPr>
+  </w:style>
 </w:styles>
 </file>
 
@@ -8796,7 +9661,7 @@
 </file>
 
 <file path=customXml/itemProps1.xml><?xml version="1.0" encoding="utf-8"?>
-<ds:datastoreItem xmlns:ds="http://schemas.openxmlformats.org/officeDocument/2006/customXml" ds:itemID="{F2B79603-2FCC-46EC-AD1A-0AD4CB51D0D0}">
+<ds:datastoreItem xmlns:ds="http://schemas.openxmlformats.org/officeDocument/2006/customXml" ds:itemID="{392063F3-5ECD-46FA-A790-06E1A35C9D5E}">
   <ds:schemaRefs>
     <ds:schemaRef ds:uri="http://schemas.openxmlformats.org/officeDocument/2006/bibliography"/>
   </ds:schemaRefs>

</xml_diff>